<commit_message>
changed the versions name and added the roadmap and how to proceed doc
</commit_message>
<xml_diff>
--- a/docs/Strategy_Playbook_By_Regimes.docx
+++ b/docs/Strategy_Playbook_By_Regimes.docx
@@ -5,24 +5,14 @@
     <w:p>
       <w:pPr>
         <w:rPr>
-          <w:b/>
-          <w:bCs/>
+          <w:rFonts w:ascii="Segoe UI Emoji" w:hAnsi="Segoe UI Emoji" w:cs="Segoe UI Emoji"/>
         </w:rPr>
       </w:pPr>
       <w:r>
         <w:rPr>
           <w:rFonts w:ascii="Segoe UI Emoji" w:hAnsi="Segoe UI Emoji" w:cs="Segoe UI Emoji"/>
-          <w:b/>
-          <w:bCs/>
         </w:rPr>
-        <w:t>📌</w:t>
-      </w:r>
-      <w:r>
-        <w:rPr>
-          <w:b/>
-          <w:bCs/>
-        </w:rPr>
-        <w:t xml:space="preserve"> Regime-Based Portfolio Strategy (Long-Term / End-of-Day)</w:t>
+        <w:t>📌 Regime-Based Portfolio Strategy (Long-Term / End-of-Day)</w:t>
       </w:r>
     </w:p>
     <w:tbl>
@@ -38,10 +28,10 @@
         <w:tblLook w:val="04A0" w:firstRow="1" w:lastRow="0" w:firstColumn="1" w:lastColumn="0" w:noHBand="0" w:noVBand="1"/>
       </w:tblPr>
       <w:tblGrid>
-        <w:gridCol w:w="1563"/>
-        <w:gridCol w:w="2834"/>
-        <w:gridCol w:w="2238"/>
-        <w:gridCol w:w="2391"/>
+        <w:gridCol w:w="1459"/>
+        <w:gridCol w:w="2666"/>
+        <w:gridCol w:w="2715"/>
+        <w:gridCol w:w="2186"/>
       </w:tblGrid>
       <w:tr>
         <w:trPr>
@@ -57,14 +47,12 @@
           <w:p>
             <w:pPr>
               <w:rPr>
-                <w:b/>
-                <w:bCs/>
+                <w:rFonts w:ascii="Segoe UI Emoji" w:hAnsi="Segoe UI Emoji" w:cs="Segoe UI Emoji"/>
               </w:rPr>
             </w:pPr>
             <w:r>
               <w:rPr>
-                <w:b/>
-                <w:bCs/>
+                <w:rFonts w:ascii="Segoe UI Emoji" w:hAnsi="Segoe UI Emoji" w:cs="Segoe UI Emoji"/>
               </w:rPr>
               <w:t>Regime</w:t>
             </w:r>
@@ -79,16 +67,26 @@
           <w:p>
             <w:pPr>
               <w:rPr>
-                <w:b/>
-                <w:bCs/>
+                <w:rFonts w:ascii="Segoe UI Emoji" w:hAnsi="Segoe UI Emoji" w:cs="Segoe UI Emoji"/>
               </w:rPr>
             </w:pPr>
             <w:r>
               <w:rPr>
-                <w:b/>
-                <w:bCs/>
-              </w:rPr>
-              <w:t>Stocks (Core ₹23L)</w:t>
+                <w:rFonts w:ascii="Segoe UI Emoji" w:hAnsi="Segoe UI Emoji" w:cs="Segoe UI Emoji"/>
+              </w:rPr>
+              <w:t xml:space="preserve">Stocks (Core </w:t>
+            </w:r>
+            <w:r>
+              <w:rPr>
+                <w:rFonts w:ascii="Arial" w:hAnsi="Arial" w:cs="Arial"/>
+              </w:rPr>
+              <w:t>₹</w:t>
+            </w:r>
+            <w:r>
+              <w:rPr>
+                <w:rFonts w:ascii="Segoe UI Emoji" w:hAnsi="Segoe UI Emoji" w:cs="Segoe UI Emoji"/>
+              </w:rPr>
+              <w:t>23L)</w:t>
             </w:r>
           </w:p>
         </w:tc>
@@ -101,16 +99,26 @@
           <w:p>
             <w:pPr>
               <w:rPr>
-                <w:b/>
-                <w:bCs/>
+                <w:rFonts w:ascii="Segoe UI Emoji" w:hAnsi="Segoe UI Emoji" w:cs="Segoe UI Emoji"/>
               </w:rPr>
             </w:pPr>
             <w:r>
               <w:rPr>
-                <w:b/>
-                <w:bCs/>
-              </w:rPr>
-              <w:t>Options (Max ₹4L)</w:t>
+                <w:rFonts w:ascii="Segoe UI Emoji" w:hAnsi="Segoe UI Emoji" w:cs="Segoe UI Emoji"/>
+              </w:rPr>
+              <w:t xml:space="preserve">Options (Max </w:t>
+            </w:r>
+            <w:r>
+              <w:rPr>
+                <w:rFonts w:ascii="Arial" w:hAnsi="Arial" w:cs="Arial"/>
+              </w:rPr>
+              <w:t>₹</w:t>
+            </w:r>
+            <w:r>
+              <w:rPr>
+                <w:rFonts w:ascii="Segoe UI Emoji" w:hAnsi="Segoe UI Emoji" w:cs="Segoe UI Emoji"/>
+              </w:rPr>
+              <w:t>4L)</w:t>
             </w:r>
           </w:p>
         </w:tc>
@@ -123,14 +131,12 @@
           <w:p>
             <w:pPr>
               <w:rPr>
-                <w:b/>
-                <w:bCs/>
+                <w:rFonts w:ascii="Segoe UI Emoji" w:hAnsi="Segoe UI Emoji" w:cs="Segoe UI Emoji"/>
               </w:rPr>
             </w:pPr>
             <w:r>
               <w:rPr>
-                <w:b/>
-                <w:bCs/>
+                <w:rFonts w:ascii="Segoe UI Emoji" w:hAnsi="Segoe UI Emoji" w:cs="Segoe UI Emoji"/>
               </w:rPr>
               <w:t>Notes</w:t>
             </w:r>
@@ -150,14 +156,12 @@
           <w:p>
             <w:pPr>
               <w:rPr>
-                <w:b/>
-                <w:bCs/>
+                <w:rFonts w:ascii="Segoe UI Emoji" w:hAnsi="Segoe UI Emoji" w:cs="Segoe UI Emoji"/>
               </w:rPr>
             </w:pPr>
             <w:r>
               <w:rPr>
-                <w:b/>
-                <w:bCs/>
+                <w:rFonts w:ascii="Segoe UI Emoji" w:hAnsi="Segoe UI Emoji" w:cs="Segoe UI Emoji"/>
               </w:rPr>
               <w:t>Bullish</w:t>
             </w:r>
@@ -172,29 +176,25 @@
           <w:p>
             <w:pPr>
               <w:rPr>
-                <w:b/>
-                <w:bCs/>
+                <w:rFonts w:ascii="Segoe UI Emoji" w:hAnsi="Segoe UI Emoji" w:cs="Segoe UI Emoji"/>
               </w:rPr>
             </w:pPr>
             <w:r>
               <w:rPr>
-                <w:b/>
-                <w:bCs/>
-              </w:rPr>
-              <w:t>- Buy strong trending stocks (leaders / breakout candidates)</w:t>
-            </w:r>
-            <w:r>
-              <w:rPr>
-                <w:b/>
-                <w:bCs/>
+                <w:rFonts w:ascii="Segoe UI Emoji" w:hAnsi="Segoe UI Emoji" w:cs="Segoe UI Emoji"/>
+              </w:rPr>
+              <w:t xml:space="preserve">- Buy strong trending stocks (leaders / breakout candidates) </w:t>
+            </w:r>
+            <w:r>
+              <w:rPr>
+                <w:rFonts w:ascii="Segoe UI Emoji" w:hAnsi="Segoe UI Emoji" w:cs="Segoe UI Emoji"/>
               </w:rPr>
               <w:br/>
-              <w:t>- Focus on sectors leading NIFTY/BANKNIFTY</w:t>
-            </w:r>
-            <w:r>
-              <w:rPr>
-                <w:b/>
-                <w:bCs/>
+              <w:t xml:space="preserve">- Focus on sectors leading NIFTY/BANKNIFTY </w:t>
+            </w:r>
+            <w:r>
+              <w:rPr>
+                <w:rFonts w:ascii="Segoe UI Emoji" w:hAnsi="Segoe UI Emoji" w:cs="Segoe UI Emoji"/>
               </w:rPr>
               <w:br/>
               <w:t>- Hold medium-term (weeks–months)</w:t>
@@ -210,24 +210,59 @@
           <w:p>
             <w:pPr>
               <w:rPr>
-                <w:b/>
-                <w:bCs/>
+                <w:rFonts w:ascii="Segoe UI Emoji" w:hAnsi="Segoe UI Emoji" w:cs="Segoe UI Emoji"/>
               </w:rPr>
             </w:pPr>
             <w:r>
               <w:rPr>
-                <w:b/>
-                <w:bCs/>
-              </w:rPr>
-              <w:t>- Bull Call Spread (buy ATM call, sell OTM call)</w:t>
-            </w:r>
-            <w:r>
-              <w:rPr>
-                <w:b/>
-                <w:bCs/>
+                <w:rFonts w:ascii="Segoe UI Emoji" w:hAnsi="Segoe UI Emoji" w:cs="Segoe UI Emoji"/>
+              </w:rPr>
+              <w:t xml:space="preserve">- Bull Call Spread (buy ATM call, sell OTM call) </w:t>
+            </w:r>
+            <w:r>
+              <w:rPr>
+                <w:rFonts w:ascii="Segoe UI Emoji" w:hAnsi="Segoe UI Emoji" w:cs="Segoe UI Emoji"/>
               </w:rPr>
               <w:br/>
-              <w:t>- Cash-Secured Puts (on stocks you want to own)</w:t>
+              <w:t xml:space="preserve">- Cash-Secured Puts (on stocks you want to own) </w:t>
+            </w:r>
+            <w:r>
+              <w:rPr>
+                <w:rFonts w:ascii="Segoe UI Emoji" w:hAnsi="Segoe UI Emoji" w:cs="Segoe UI Emoji"/>
+              </w:rPr>
+              <w:br/>
+              <w:t xml:space="preserve">- Only if implied probability is </w:t>
+            </w:r>
+            <w:r>
+              <w:rPr>
+                <w:rFonts w:ascii="Segoe UI Emoji" w:hAnsi="Segoe UI Emoji" w:cs="Segoe UI Emoji"/>
+              </w:rPr>
+              <w:t xml:space="preserve">not </w:t>
+            </w:r>
+            <w:r>
+              <w:rPr>
+                <w:rFonts w:ascii="Segoe UI Emoji" w:hAnsi="Segoe UI Emoji" w:cs="Segoe UI Emoji"/>
+              </w:rPr>
+              <w:t>skewed</w:t>
+            </w:r>
+            <w:r>
+              <w:rPr>
+                <w:rFonts w:ascii="Segoe UI Emoji" w:hAnsi="Segoe UI Emoji" w:cs="Segoe UI Emoji"/>
+              </w:rPr>
+              <w:t xml:space="preserve"> against us</w:t>
+            </w:r>
+            <w:r>
+              <w:rPr>
+                <w:rFonts w:ascii="Segoe UI Emoji" w:hAnsi="Segoe UI Emoji" w:cs="Segoe UI Emoji"/>
+              </w:rPr>
+              <w:t xml:space="preserve"> AND risk/reward profile is acceptable </w:t>
+            </w:r>
+            <w:r>
+              <w:rPr>
+                <w:rFonts w:ascii="Segoe UI Emoji" w:hAnsi="Segoe UI Emoji" w:cs="Segoe UI Emoji"/>
+              </w:rPr>
+              <w:br/>
+              <w:t>- Otherwise avoid directional trades</w:t>
             </w:r>
           </w:p>
         </w:tc>
@@ -240,24 +275,21 @@
           <w:p>
             <w:pPr>
               <w:rPr>
-                <w:b/>
-                <w:bCs/>
+                <w:rFonts w:ascii="Segoe UI Emoji" w:hAnsi="Segoe UI Emoji" w:cs="Segoe UI Emoji"/>
               </w:rPr>
             </w:pPr>
             <w:r>
               <w:rPr>
-                <w:b/>
-                <w:bCs/>
-              </w:rPr>
-              <w:t>Stocks = majority allocation → ride trend</w:t>
-            </w:r>
-            <w:r>
-              <w:rPr>
-                <w:b/>
-                <w:bCs/>
+                <w:rFonts w:ascii="Segoe UI Emoji" w:hAnsi="Segoe UI Emoji" w:cs="Segoe UI Emoji"/>
+              </w:rPr>
+              <w:t xml:space="preserve">Stocks = majority allocation → ride trend </w:t>
+            </w:r>
+            <w:r>
+              <w:rPr>
+                <w:rFonts w:ascii="Segoe UI Emoji" w:hAnsi="Segoe UI Emoji" w:cs="Segoe UI Emoji"/>
               </w:rPr>
               <w:br/>
-              <w:t>Options = leverage with capped risk, no intraday</w:t>
+              <w:t>Options = tactical, leveraged with capped risk, no intraday</w:t>
             </w:r>
           </w:p>
         </w:tc>
@@ -275,14 +307,12 @@
           <w:p>
             <w:pPr>
               <w:rPr>
-                <w:b/>
-                <w:bCs/>
+                <w:rFonts w:ascii="Segoe UI Emoji" w:hAnsi="Segoe UI Emoji" w:cs="Segoe UI Emoji"/>
               </w:rPr>
             </w:pPr>
             <w:r>
               <w:rPr>
-                <w:b/>
-                <w:bCs/>
+                <w:rFonts w:ascii="Segoe UI Emoji" w:hAnsi="Segoe UI Emoji" w:cs="Segoe UI Emoji"/>
               </w:rPr>
               <w:t>Bearish</w:t>
             </w:r>
@@ -297,21 +327,18 @@
           <w:p>
             <w:pPr>
               <w:rPr>
-                <w:b/>
-                <w:bCs/>
+                <w:rFonts w:ascii="Segoe UI Emoji" w:hAnsi="Segoe UI Emoji" w:cs="Segoe UI Emoji"/>
               </w:rPr>
             </w:pPr>
             <w:r>
               <w:rPr>
-                <w:b/>
-                <w:bCs/>
-              </w:rPr>
-              <w:t>- Exit weak stocks, let losers go (do not add new longs)</w:t>
-            </w:r>
-            <w:r>
-              <w:rPr>
-                <w:b/>
-                <w:bCs/>
+                <w:rFonts w:ascii="Segoe UI Emoji" w:hAnsi="Segoe UI Emoji" w:cs="Segoe UI Emoji"/>
+              </w:rPr>
+              <w:t xml:space="preserve">- Exit weak stocks, let losers go (do not add new longs) </w:t>
+            </w:r>
+            <w:r>
+              <w:rPr>
+                <w:rFonts w:ascii="Segoe UI Emoji" w:hAnsi="Segoe UI Emoji" w:cs="Segoe UI Emoji"/>
               </w:rPr>
               <w:br/>
               <w:t>- Avoid intraday trades</w:t>
@@ -327,24 +354,35 @@
           <w:p>
             <w:pPr>
               <w:rPr>
-                <w:b/>
-                <w:bCs/>
+                <w:rFonts w:ascii="Segoe UI Emoji" w:hAnsi="Segoe UI Emoji" w:cs="Segoe UI Emoji"/>
               </w:rPr>
             </w:pPr>
             <w:r>
               <w:rPr>
-                <w:b/>
-                <w:bCs/>
-              </w:rPr>
-              <w:t>- Bear Put Spread (buy ATM put, sell lower OTM put)</w:t>
-            </w:r>
-            <w:r>
-              <w:rPr>
-                <w:b/>
-                <w:bCs/>
+                <w:rFonts w:ascii="Segoe UI Emoji" w:hAnsi="Segoe UI Emoji" w:cs="Segoe UI Emoji"/>
+              </w:rPr>
+              <w:t xml:space="preserve">- Bear Put Spread (buy ATM put, sell lower OTM put) </w:t>
+            </w:r>
+            <w:r>
+              <w:rPr>
+                <w:rFonts w:ascii="Segoe UI Emoji" w:hAnsi="Segoe UI Emoji" w:cs="Segoe UI Emoji"/>
               </w:rPr>
               <w:br/>
-              <w:t>- Covered Calls (if holding stocks you don’t want to sell)</w:t>
+              <w:t xml:space="preserve">- Covered Calls (if holding stocks you don’t want to sell) </w:t>
+            </w:r>
+            <w:r>
+              <w:rPr>
+                <w:rFonts w:ascii="Segoe UI Emoji" w:hAnsi="Segoe UI Emoji" w:cs="Segoe UI Emoji"/>
+              </w:rPr>
+              <w:br/>
+              <w:t xml:space="preserve">- Only if implied probability is skewed bearish AND risk/reward is acceptable </w:t>
+            </w:r>
+            <w:r>
+              <w:rPr>
+                <w:rFonts w:ascii="Segoe UI Emoji" w:hAnsi="Segoe UI Emoji" w:cs="Segoe UI Emoji"/>
+              </w:rPr>
+              <w:br/>
+              <w:t>- Otherwise avoid directional trades</w:t>
             </w:r>
           </w:p>
         </w:tc>
@@ -357,21 +395,18 @@
           <w:p>
             <w:pPr>
               <w:rPr>
-                <w:b/>
-                <w:bCs/>
+                <w:rFonts w:ascii="Segoe UI Emoji" w:hAnsi="Segoe UI Emoji" w:cs="Segoe UI Emoji"/>
               </w:rPr>
             </w:pPr>
             <w:r>
               <w:rPr>
-                <w:b/>
-                <w:bCs/>
-              </w:rPr>
-              <w:t>Stocks = preserve capital</w:t>
-            </w:r>
-            <w:r>
-              <w:rPr>
-                <w:b/>
-                <w:bCs/>
+                <w:rFonts w:ascii="Segoe UI Emoji" w:hAnsi="Segoe UI Emoji" w:cs="Segoe UI Emoji"/>
+              </w:rPr>
+              <w:t xml:space="preserve">Stocks = preserve capital </w:t>
+            </w:r>
+            <w:r>
+              <w:rPr>
+                <w:rFonts w:ascii="Segoe UI Emoji" w:hAnsi="Segoe UI Emoji" w:cs="Segoe UI Emoji"/>
               </w:rPr>
               <w:br/>
               <w:t>Options = hedge downside, defined risk, small positions</w:t>
@@ -392,14 +427,12 @@
           <w:p>
             <w:pPr>
               <w:rPr>
-                <w:b/>
-                <w:bCs/>
+                <w:rFonts w:ascii="Segoe UI Emoji" w:hAnsi="Segoe UI Emoji" w:cs="Segoe UI Emoji"/>
               </w:rPr>
             </w:pPr>
             <w:r>
               <w:rPr>
-                <w:b/>
-                <w:bCs/>
+                <w:rFonts w:ascii="Segoe UI Emoji" w:hAnsi="Segoe UI Emoji" w:cs="Segoe UI Emoji"/>
               </w:rPr>
               <w:t>Mean Reversion / Range-Bound</w:t>
             </w:r>
@@ -414,29 +447,25 @@
           <w:p>
             <w:pPr>
               <w:rPr>
-                <w:b/>
-                <w:bCs/>
+                <w:rFonts w:ascii="Segoe UI Emoji" w:hAnsi="Segoe UI Emoji" w:cs="Segoe UI Emoji"/>
               </w:rPr>
             </w:pPr>
             <w:r>
               <w:rPr>
-                <w:b/>
-                <w:bCs/>
-              </w:rPr>
-              <w:t>- Minimal stock buying</w:t>
-            </w:r>
-            <w:r>
-              <w:rPr>
-                <w:b/>
-                <w:bCs/>
+                <w:rFonts w:ascii="Segoe UI Emoji" w:hAnsi="Segoe UI Emoji" w:cs="Segoe UI Emoji"/>
+              </w:rPr>
+              <w:t xml:space="preserve">- Minimal stock buying </w:t>
+            </w:r>
+            <w:r>
+              <w:rPr>
+                <w:rFonts w:ascii="Segoe UI Emoji" w:hAnsi="Segoe UI Emoji" w:cs="Segoe UI Emoji"/>
               </w:rPr>
               <w:br/>
-              <w:t>- Avoid chasing breakouts</w:t>
-            </w:r>
-            <w:r>
-              <w:rPr>
-                <w:b/>
-                <w:bCs/>
+              <w:t xml:space="preserve">- Avoid chasing breakouts </w:t>
+            </w:r>
+            <w:r>
+              <w:rPr>
+                <w:rFonts w:ascii="Segoe UI Emoji" w:hAnsi="Segoe UI Emoji" w:cs="Segoe UI Emoji"/>
               </w:rPr>
               <w:br/>
               <w:t>- Buy near strong support if desired</w:t>
@@ -452,29 +481,25 @@
           <w:p>
             <w:pPr>
               <w:rPr>
-                <w:b/>
-                <w:bCs/>
+                <w:rFonts w:ascii="Segoe UI Emoji" w:hAnsi="Segoe UI Emoji" w:cs="Segoe UI Emoji"/>
               </w:rPr>
             </w:pPr>
             <w:r>
               <w:rPr>
-                <w:b/>
-                <w:bCs/>
-              </w:rPr>
-              <w:t>- Iron Condor (sell OTM call/put spreads)</w:t>
-            </w:r>
-            <w:r>
-              <w:rPr>
-                <w:b/>
-                <w:bCs/>
+                <w:rFonts w:ascii="Segoe UI Emoji" w:hAnsi="Segoe UI Emoji" w:cs="Segoe UI Emoji"/>
+              </w:rPr>
+              <w:t xml:space="preserve">- Iron Condor (sell OTM call/put spreads) </w:t>
+            </w:r>
+            <w:r>
+              <w:rPr>
+                <w:rFonts w:ascii="Segoe UI Emoji" w:hAnsi="Segoe UI Emoji" w:cs="Segoe UI Emoji"/>
               </w:rPr>
               <w:br/>
-              <w:t>- Short Straddle / Strangle (hedged)</w:t>
-            </w:r>
-            <w:r>
-              <w:rPr>
-                <w:b/>
-                <w:bCs/>
+              <w:t xml:space="preserve">- Short Straddle / Strangle (hedged) </w:t>
+            </w:r>
+            <w:r>
+              <w:rPr>
+                <w:rFonts w:ascii="Segoe UI Emoji" w:hAnsi="Segoe UI Emoji" w:cs="Segoe UI Emoji"/>
               </w:rPr>
               <w:br/>
               <w:t>- Butterfly Spreads</w:t>
@@ -490,21 +515,18 @@
           <w:p>
             <w:pPr>
               <w:rPr>
-                <w:b/>
-                <w:bCs/>
+                <w:rFonts w:ascii="Segoe UI Emoji" w:hAnsi="Segoe UI Emoji" w:cs="Segoe UI Emoji"/>
               </w:rPr>
             </w:pPr>
             <w:r>
               <w:rPr>
-                <w:b/>
-                <w:bCs/>
-              </w:rPr>
-              <w:t>Use options to collect premium within range</w:t>
-            </w:r>
-            <w:r>
-              <w:rPr>
-                <w:b/>
-                <w:bCs/>
+                <w:rFonts w:ascii="Segoe UI Emoji" w:hAnsi="Segoe UI Emoji" w:cs="Segoe UI Emoji"/>
+              </w:rPr>
+              <w:t xml:space="preserve">Options used to collect premium within range </w:t>
+            </w:r>
+            <w:r>
+              <w:rPr>
+                <w:rFonts w:ascii="Segoe UI Emoji" w:hAnsi="Segoe UI Emoji" w:cs="Segoe UI Emoji"/>
               </w:rPr>
               <w:br/>
               <w:t>Stock allocation mostly preserved</w:t>
@@ -525,14 +547,12 @@
           <w:p>
             <w:pPr>
               <w:rPr>
-                <w:b/>
-                <w:bCs/>
+                <w:rFonts w:ascii="Segoe UI Emoji" w:hAnsi="Segoe UI Emoji" w:cs="Segoe UI Emoji"/>
               </w:rPr>
             </w:pPr>
             <w:r>
               <w:rPr>
-                <w:b/>
-                <w:bCs/>
+                <w:rFonts w:ascii="Segoe UI Emoji" w:hAnsi="Segoe UI Emoji" w:cs="Segoe UI Emoji"/>
               </w:rPr>
               <w:t>High Volatility</w:t>
             </w:r>
@@ -547,14 +567,12 @@
           <w:p>
             <w:pPr>
               <w:rPr>
-                <w:b/>
-                <w:bCs/>
+                <w:rFonts w:ascii="Segoe UI Emoji" w:hAnsi="Segoe UI Emoji" w:cs="Segoe UI Emoji"/>
               </w:rPr>
             </w:pPr>
             <w:r>
               <w:rPr>
-                <w:b/>
-                <w:bCs/>
+                <w:rFonts w:ascii="Segoe UI Emoji" w:hAnsi="Segoe UI Emoji" w:cs="Segoe UI Emoji"/>
               </w:rPr>
               <w:t>- Avoid stock positions unless defensive ETFs / bluechips</w:t>
             </w:r>
@@ -569,21 +587,18 @@
           <w:p>
             <w:pPr>
               <w:rPr>
-                <w:b/>
-                <w:bCs/>
+                <w:rFonts w:ascii="Segoe UI Emoji" w:hAnsi="Segoe UI Emoji" w:cs="Segoe UI Emoji"/>
               </w:rPr>
             </w:pPr>
             <w:r>
               <w:rPr>
-                <w:b/>
-                <w:bCs/>
-              </w:rPr>
-              <w:t>- Long Straddle / Strangle (buy call &amp; put)</w:t>
-            </w:r>
-            <w:r>
-              <w:rPr>
-                <w:b/>
-                <w:bCs/>
+                <w:rFonts w:ascii="Segoe UI Emoji" w:hAnsi="Segoe UI Emoji" w:cs="Segoe UI Emoji"/>
+              </w:rPr>
+              <w:t xml:space="preserve">- Long Straddle / Strangle (buy call &amp; put) </w:t>
+            </w:r>
+            <w:r>
+              <w:rPr>
+                <w:rFonts w:ascii="Segoe UI Emoji" w:hAnsi="Segoe UI Emoji" w:cs="Segoe UI Emoji"/>
               </w:rPr>
               <w:br/>
               <w:t>- Calendar Spread (sell short expiry, buy long expiry)</w:t>
@@ -599,21 +614,18 @@
           <w:p>
             <w:pPr>
               <w:rPr>
-                <w:b/>
-                <w:bCs/>
+                <w:rFonts w:ascii="Segoe UI Emoji" w:hAnsi="Segoe UI Emoji" w:cs="Segoe UI Emoji"/>
               </w:rPr>
             </w:pPr>
             <w:r>
               <w:rPr>
-                <w:b/>
-                <w:bCs/>
-              </w:rPr>
-              <w:t>Exploit large moves</w:t>
-            </w:r>
-            <w:r>
-              <w:rPr>
-                <w:b/>
-                <w:bCs/>
+                <w:rFonts w:ascii="Segoe UI Emoji" w:hAnsi="Segoe UI Emoji" w:cs="Segoe UI Emoji"/>
+              </w:rPr>
+              <w:t xml:space="preserve">Exploit large moves </w:t>
+            </w:r>
+            <w:r>
+              <w:rPr>
+                <w:rFonts w:ascii="Segoe UI Emoji" w:hAnsi="Segoe UI Emoji" w:cs="Segoe UI Emoji"/>
               </w:rPr>
               <w:br/>
               <w:t>Position sizing small → max loss per trade capped</w:t>
@@ -634,14 +646,12 @@
           <w:p>
             <w:pPr>
               <w:rPr>
-                <w:b/>
-                <w:bCs/>
+                <w:rFonts w:ascii="Segoe UI Emoji" w:hAnsi="Segoe UI Emoji" w:cs="Segoe UI Emoji"/>
               </w:rPr>
             </w:pPr>
             <w:r>
               <w:rPr>
-                <w:b/>
-                <w:bCs/>
+                <w:rFonts w:ascii="Segoe UI Emoji" w:hAnsi="Segoe UI Emoji" w:cs="Segoe UI Emoji"/>
               </w:rPr>
               <w:t>Neutral</w:t>
             </w:r>
@@ -656,21 +666,18 @@
           <w:p>
             <w:pPr>
               <w:rPr>
-                <w:b/>
-                <w:bCs/>
+                <w:rFonts w:ascii="Segoe UI Emoji" w:hAnsi="Segoe UI Emoji" w:cs="Segoe UI Emoji"/>
               </w:rPr>
             </w:pPr>
             <w:r>
               <w:rPr>
-                <w:b/>
-                <w:bCs/>
-              </w:rPr>
-              <w:t>- Hold existing stock positions, avoid new buys</w:t>
-            </w:r>
-            <w:r>
-              <w:rPr>
-                <w:b/>
-                <w:bCs/>
+                <w:rFonts w:ascii="Segoe UI Emoji" w:hAnsi="Segoe UI Emoji" w:cs="Segoe UI Emoji"/>
+              </w:rPr>
+              <w:t xml:space="preserve">- Hold existing stock positions, avoid new buys </w:t>
+            </w:r>
+            <w:r>
+              <w:rPr>
+                <w:rFonts w:ascii="Segoe UI Emoji" w:hAnsi="Segoe UI Emoji" w:cs="Segoe UI Emoji"/>
               </w:rPr>
               <w:br/>
               <w:t>- Only passive holding</w:t>
@@ -686,21 +693,18 @@
           <w:p>
             <w:pPr>
               <w:rPr>
-                <w:b/>
-                <w:bCs/>
+                <w:rFonts w:ascii="Segoe UI Emoji" w:hAnsi="Segoe UI Emoji" w:cs="Segoe UI Emoji"/>
               </w:rPr>
             </w:pPr>
             <w:r>
               <w:rPr>
-                <w:b/>
-                <w:bCs/>
-              </w:rPr>
-              <w:t>- Small hedged premium-selling trades (Iron Condors)</w:t>
-            </w:r>
-            <w:r>
-              <w:rPr>
-                <w:b/>
-                <w:bCs/>
+                <w:rFonts w:ascii="Segoe UI Emoji" w:hAnsi="Segoe UI Emoji" w:cs="Segoe UI Emoji"/>
+              </w:rPr>
+              <w:t xml:space="preserve">- Small hedged premium-selling trades (Iron Condors) </w:t>
+            </w:r>
+            <w:r>
+              <w:rPr>
+                <w:rFonts w:ascii="Segoe UI Emoji" w:hAnsi="Segoe UI Emoji" w:cs="Segoe UI Emoji"/>
               </w:rPr>
               <w:br/>
               <w:t>- Avoid directional bets</w:t>
@@ -716,21 +720,18 @@
           <w:p>
             <w:pPr>
               <w:rPr>
-                <w:b/>
-                <w:bCs/>
+                <w:rFonts w:ascii="Segoe UI Emoji" w:hAnsi="Segoe UI Emoji" w:cs="Segoe UI Emoji"/>
               </w:rPr>
             </w:pPr>
             <w:r>
               <w:rPr>
-                <w:b/>
-                <w:bCs/>
-              </w:rPr>
-              <w:t>Capital preservation focus</w:t>
-            </w:r>
-            <w:r>
-              <w:rPr>
-                <w:b/>
-                <w:bCs/>
+                <w:rFonts w:ascii="Segoe UI Emoji" w:hAnsi="Segoe UI Emoji" w:cs="Segoe UI Emoji"/>
+              </w:rPr>
+              <w:t xml:space="preserve">Capital preservation focus </w:t>
+            </w:r>
+            <w:r>
+              <w:rPr>
+                <w:rFonts w:ascii="Segoe UI Emoji" w:hAnsi="Segoe UI Emoji" w:cs="Segoe UI Emoji"/>
               </w:rPr>
               <w:br/>
               <w:t>Options for income only</w:t>
@@ -742,483 +743,276 @@
     <w:p>
       <w:pPr>
         <w:rPr>
-          <w:b/>
-          <w:bCs/>
+          <w:rFonts w:ascii="Segoe UI Emoji" w:hAnsi="Segoe UI Emoji" w:cs="Segoe UI Emoji"/>
         </w:rPr>
       </w:pPr>
       <w:r>
         <w:rPr>
-          <w:b/>
-          <w:bCs/>
+          <w:rFonts w:ascii="Segoe UI Emoji" w:hAnsi="Segoe UI Emoji" w:cs="Segoe UI Emoji"/>
         </w:rPr>
-        <w:pict w14:anchorId="78872BDE">
-          <v:rect id="_x0000_i1073" style="width:0;height:1.5pt" o:hralign="center" o:hrstd="t" o:hr="t" fillcolor="#a0a0a0" stroked="f"/>
+        <w:pict w14:anchorId="48F9C6A4">
+          <v:rect id="_x0000_i1052" style="width:0;height:1.5pt" o:hralign="center" o:hrstd="t" o:hr="t" fillcolor="#a0a0a0" stroked="f"/>
         </w:pict>
       </w:r>
     </w:p>
     <w:p>
       <w:pPr>
         <w:rPr>
-          <w:b/>
-          <w:bCs/>
+          <w:rFonts w:ascii="Segoe UI Emoji" w:hAnsi="Segoe UI Emoji" w:cs="Segoe UI Emoji"/>
         </w:rPr>
       </w:pPr>
       <w:r>
         <w:rPr>
           <w:rFonts w:ascii="Segoe UI Emoji" w:hAnsi="Segoe UI Emoji" w:cs="Segoe UI Emoji"/>
-          <w:b/>
-          <w:bCs/>
         </w:rPr>
-        <w:t>🔹</w:t>
+        <w:lastRenderedPageBreak/>
+        <w:t>🔹 Position &amp; Risk Principles</w:t>
+      </w:r>
+    </w:p>
+    <w:p>
+      <w:pPr>
+        <w:numPr>
+          <w:ilvl w:val="0"/>
+          <w:numId w:val="11"/>
+        </w:numPr>
+        <w:rPr>
+          <w:rFonts w:ascii="Segoe UI Emoji" w:hAnsi="Segoe UI Emoji" w:cs="Segoe UI Emoji"/>
+        </w:rPr>
+      </w:pPr>
+      <w:r>
+        <w:rPr>
+          <w:rFonts w:ascii="Segoe UI Emoji" w:hAnsi="Segoe UI Emoji" w:cs="Segoe UI Emoji"/>
+        </w:rPr>
+        <w:t xml:space="preserve">Stocks: </w:t>
       </w:r>
       <w:r>
         <w:rPr>
-          <w:b/>
-          <w:bCs/>
+          <w:rFonts w:ascii="Arial" w:hAnsi="Arial" w:cs="Arial"/>
         </w:rPr>
-        <w:t xml:space="preserve"> Position Sizing &amp; Allocation</w:t>
+        <w:t>₹</w:t>
+      </w:r>
+      <w:r>
+        <w:rPr>
+          <w:rFonts w:ascii="Segoe UI Emoji" w:hAnsi="Segoe UI Emoji" w:cs="Segoe UI Emoji"/>
+        </w:rPr>
+        <w:t>23L → diversified 10–15 strong names → reduce idiosyncratic risk</w:t>
       </w:r>
     </w:p>
     <w:p>
       <w:pPr>
         <w:numPr>
           <w:ilvl w:val="0"/>
-          <w:numId w:val="8"/>
+          <w:numId w:val="11"/>
         </w:numPr>
         <w:rPr>
-          <w:b/>
-          <w:bCs/>
+          <w:rFonts w:ascii="Segoe UI Emoji" w:hAnsi="Segoe UI Emoji" w:cs="Segoe UI Emoji"/>
         </w:rPr>
       </w:pPr>
       <w:r>
         <w:rPr>
-          <w:b/>
-          <w:bCs/>
+          <w:rFonts w:ascii="Segoe UI Emoji" w:hAnsi="Segoe UI Emoji" w:cs="Segoe UI Emoji"/>
         </w:rPr>
-        <w:t>Stocks: ₹23L → diversified across 10–15 strong names → reduces idiosyncratic volatility</w:t>
+        <w:t xml:space="preserve">Options: </w:t>
+      </w:r>
+      <w:r>
+        <w:rPr>
+          <w:rFonts w:ascii="Arial" w:hAnsi="Arial" w:cs="Arial"/>
+        </w:rPr>
+        <w:t>₹</w:t>
+      </w:r>
+      <w:r>
+        <w:rPr>
+          <w:rFonts w:ascii="Segoe UI Emoji" w:hAnsi="Segoe UI Emoji" w:cs="Segoe UI Emoji"/>
+        </w:rPr>
+        <w:t xml:space="preserve">4L → 2–3 positions max, each risking </w:t>
+      </w:r>
+      <w:r>
+        <w:rPr>
+          <w:rFonts w:ascii="Cambria Math" w:hAnsi="Cambria Math" w:cs="Cambria Math"/>
+        </w:rPr>
+        <w:t>≤</w:t>
+      </w:r>
+      <w:r>
+        <w:rPr>
+          <w:rFonts w:ascii="Segoe UI Emoji" w:hAnsi="Segoe UI Emoji" w:cs="Segoe UI Emoji"/>
+        </w:rPr>
+        <w:t>1–1.5L</w:t>
       </w:r>
     </w:p>
     <w:p>
       <w:pPr>
         <w:numPr>
           <w:ilvl w:val="0"/>
-          <w:numId w:val="8"/>
+          <w:numId w:val="11"/>
         </w:numPr>
         <w:rPr>
-          <w:b/>
-          <w:bCs/>
+          <w:rFonts w:ascii="Segoe UI Emoji" w:hAnsi="Segoe UI Emoji" w:cs="Segoe UI Emoji"/>
         </w:rPr>
       </w:pPr>
       <w:r>
         <w:rPr>
-          <w:b/>
-          <w:bCs/>
+          <w:rFonts w:ascii="Segoe UI Emoji" w:hAnsi="Segoe UI Emoji" w:cs="Segoe UI Emoji"/>
         </w:rPr>
-        <w:t>Options: ₹4L → split into 2–3 positions max, each risking ≤1–1.5L max loss, always hedged</w:t>
+        <w:t>Directional trades only if BOTH conditions met:</w:t>
       </w:r>
     </w:p>
     <w:p>
       <w:pPr>
         <w:numPr>
           <w:ilvl w:val="1"/>
-          <w:numId w:val="8"/>
+          <w:numId w:val="11"/>
         </w:numPr>
         <w:rPr>
-          <w:b/>
-          <w:bCs/>
+          <w:rFonts w:ascii="Segoe UI Emoji" w:hAnsi="Segoe UI Emoji" w:cs="Segoe UI Emoji"/>
         </w:rPr>
       </w:pPr>
       <w:r>
         <w:rPr>
-          <w:b/>
-          <w:bCs/>
+          <w:rFonts w:ascii="Segoe UI Emoji" w:hAnsi="Segoe UI Emoji" w:cs="Segoe UI Emoji"/>
         </w:rPr>
-        <w:t>Example:</w:t>
+        <w:t>Implied probability strongly skewed in your favor</w:t>
       </w:r>
     </w:p>
     <w:p>
       <w:pPr>
         <w:numPr>
-          <w:ilvl w:val="2"/>
-          <w:numId w:val="8"/>
+          <w:ilvl w:val="1"/>
+          <w:numId w:val="11"/>
         </w:numPr>
         <w:rPr>
-          <w:b/>
-          <w:bCs/>
+          <w:rFonts w:ascii="Segoe UI Emoji" w:hAnsi="Segoe UI Emoji" w:cs="Segoe UI Emoji"/>
         </w:rPr>
       </w:pPr>
       <w:r>
         <w:rPr>
-          <w:b/>
-          <w:bCs/>
+          <w:rFonts w:ascii="Segoe UI Emoji" w:hAnsi="Segoe UI Emoji" w:cs="Segoe UI Emoji"/>
         </w:rPr>
-        <w:t>₹2L → hedged short options (Iron Condors / Credit Spreads)</w:t>
+        <w:t xml:space="preserve">Risk/reward acceptable → potential loss </w:t>
+      </w:r>
+      <w:r>
+        <w:rPr>
+          <w:rFonts w:ascii="Cambria Math" w:hAnsi="Cambria Math" w:cs="Cambria Math"/>
+        </w:rPr>
+        <w:t>≤</w:t>
+      </w:r>
+      <w:r>
+        <w:rPr>
+          <w:rFonts w:ascii="Segoe UI Emoji" w:hAnsi="Segoe UI Emoji" w:cs="Segoe UI Emoji"/>
+        </w:rPr>
+        <w:t xml:space="preserve"> ~2× potential gain</w:t>
       </w:r>
     </w:p>
     <w:p>
       <w:pPr>
         <w:numPr>
-          <w:ilvl w:val="2"/>
-          <w:numId w:val="8"/>
+          <w:ilvl w:val="0"/>
+          <w:numId w:val="11"/>
         </w:numPr>
         <w:rPr>
-          <w:b/>
-          <w:bCs/>
+          <w:rFonts w:ascii="Segoe UI Emoji" w:hAnsi="Segoe UI Emoji" w:cs="Segoe UI Emoji"/>
         </w:rPr>
       </w:pPr>
       <w:r>
         <w:rPr>
-          <w:b/>
-          <w:bCs/>
+          <w:rFonts w:ascii="Segoe UI Emoji" w:hAnsi="Segoe UI Emoji" w:cs="Segoe UI Emoji"/>
         </w:rPr>
-        <w:t>₹2L → tactical long options (Bull Call / Bear Put / Straddle)</w:t>
+        <w:t>Otherwise → take hedged spreads or stay out</w:t>
       </w:r>
     </w:p>
     <w:p>
       <w:pPr>
         <w:numPr>
           <w:ilvl w:val="0"/>
-          <w:numId w:val="8"/>
+          <w:numId w:val="11"/>
         </w:numPr>
         <w:rPr>
-          <w:b/>
-          <w:bCs/>
+          <w:rFonts w:ascii="Segoe UI Emoji" w:hAnsi="Segoe UI Emoji" w:cs="Segoe UI Emoji"/>
         </w:rPr>
       </w:pPr>
       <w:r>
         <w:rPr>
-          <w:b/>
-          <w:bCs/>
+          <w:rFonts w:ascii="Segoe UI Emoji" w:hAnsi="Segoe UI Emoji" w:cs="Segoe UI Emoji"/>
         </w:rPr>
-        <w:t>Risk control:</w:t>
+        <w:t>No intraday trades → everything end-of-day / swing</w:t>
       </w:r>
     </w:p>
     <w:p>
       <w:pPr>
-        <w:numPr>
-          <w:ilvl w:val="1"/>
-          <w:numId w:val="8"/>
-        </w:numPr>
         <w:rPr>
-          <w:b/>
-          <w:bCs/>
+          <w:rFonts w:ascii="Segoe UI Emoji" w:hAnsi="Segoe UI Emoji" w:cs="Segoe UI Emoji"/>
         </w:rPr>
       </w:pPr>
       <w:r>
         <w:rPr>
-          <w:b/>
-          <w:bCs/>
+          <w:rFonts w:ascii="Segoe UI Emoji" w:hAnsi="Segoe UI Emoji" w:cs="Segoe UI Emoji"/>
         </w:rPr>
-        <w:lastRenderedPageBreak/>
-        <w:t>Each options trade → max loss predefined</w:t>
-      </w:r>
-    </w:p>
-    <w:p>
-      <w:pPr>
-        <w:numPr>
-          <w:ilvl w:val="1"/>
-          <w:numId w:val="8"/>
-        </w:numPr>
-        <w:rPr>
-          <w:b/>
-          <w:bCs/>
-        </w:rPr>
-      </w:pPr>
-      <w:r>
-        <w:rPr>
-          <w:b/>
-          <w:bCs/>
-        </w:rPr>
-        <w:t>Stocks → cut losers, ride winners, no intraday trading</w:t>
-      </w:r>
-    </w:p>
-    <w:p>
-      <w:pPr>
-        <w:rPr>
-          <w:b/>
-          <w:bCs/>
-        </w:rPr>
-      </w:pPr>
-      <w:r>
-        <w:rPr>
-          <w:b/>
-          <w:bCs/>
-        </w:rPr>
-        <w:pict w14:anchorId="74AAD683">
-          <v:rect id="_x0000_i1074" style="width:0;height:1.5pt" o:hralign="center" o:hrstd="t" o:hr="t" fillcolor="#a0a0a0" stroked="f"/>
+        <w:pict w14:anchorId="3146665C">
+          <v:rect id="_x0000_i1053" style="width:0;height:1.5pt" o:hralign="center" o:hrstd="t" o:hr="t" fillcolor="#a0a0a0" stroked="f"/>
         </w:pict>
       </w:r>
     </w:p>
     <w:p>
       <w:pPr>
         <w:rPr>
-          <w:b/>
-          <w:bCs/>
+          <w:rFonts w:ascii="Segoe UI Emoji" w:hAnsi="Segoe UI Emoji" w:cs="Segoe UI Emoji"/>
         </w:rPr>
       </w:pPr>
       <w:r>
         <w:rPr>
           <w:rFonts w:ascii="Segoe UI Emoji" w:hAnsi="Segoe UI Emoji" w:cs="Segoe UI Emoji"/>
-          <w:b/>
-          <w:bCs/>
         </w:rPr>
-        <w:t>🔹</w:t>
-      </w:r>
-      <w:r>
-        <w:rPr>
-          <w:b/>
-          <w:bCs/>
-        </w:rPr>
-        <w:t xml:space="preserve"> Key Principles for Your Setup</w:t>
+        <w:t>✅ Key Change</w:t>
       </w:r>
     </w:p>
     <w:p>
       <w:pPr>
         <w:numPr>
           <w:ilvl w:val="0"/>
-          <w:numId w:val="9"/>
+          <w:numId w:val="12"/>
         </w:numPr>
         <w:rPr>
-          <w:b/>
-          <w:bCs/>
+          <w:rFonts w:ascii="Segoe UI Emoji" w:hAnsi="Segoe UI Emoji" w:cs="Segoe UI Emoji"/>
         </w:rPr>
       </w:pPr>
       <w:r>
         <w:rPr>
-          <w:b/>
-          <w:bCs/>
+          <w:rFonts w:ascii="Segoe UI Emoji" w:hAnsi="Segoe UI Emoji" w:cs="Segoe UI Emoji"/>
         </w:rPr>
-        <w:t>No intraday trades → everything is end-of-day / swing trade</w:t>
+        <w:t>Previous version: directional trades if probability skewed.</w:t>
       </w:r>
     </w:p>
     <w:p>
       <w:pPr>
         <w:numPr>
           <w:ilvl w:val="0"/>
-          <w:numId w:val="9"/>
+          <w:numId w:val="12"/>
         </w:numPr>
         <w:rPr>
-          <w:b/>
-          <w:bCs/>
+          <w:rFonts w:ascii="Segoe UI Emoji" w:hAnsi="Segoe UI Emoji" w:cs="Segoe UI Emoji"/>
         </w:rPr>
       </w:pPr>
       <w:r>
         <w:rPr>
-          <w:b/>
-          <w:bCs/>
+          <w:rFonts w:ascii="Segoe UI Emoji" w:hAnsi="Segoe UI Emoji" w:cs="Segoe UI Emoji"/>
         </w:rPr>
-        <w:t>Stocks = anchor → largest portion of capital, moderate volatility (~15% annualized)</w:t>
+        <w:t>Updated version: directional trades only if probability skewed AND payoff profile is acceptable.</w:t>
       </w:r>
     </w:p>
     <w:p>
       <w:pPr>
         <w:numPr>
           <w:ilvl w:val="0"/>
-          <w:numId w:val="9"/>
+          <w:numId w:val="12"/>
         </w:numPr>
         <w:rPr>
-          <w:b/>
-          <w:bCs/>
-        </w:rPr>
-      </w:pPr>
-      <w:r>
-        <w:rPr>
-          <w:b/>
-          <w:bCs/>
-        </w:rPr>
-        <w:t>Options = tactical → hedged spreads only, small allocation (~15%), max risk ₹4L</w:t>
-      </w:r>
-    </w:p>
-    <w:p>
-      <w:pPr>
-        <w:numPr>
-          <w:ilvl w:val="0"/>
-          <w:numId w:val="9"/>
-        </w:numPr>
-        <w:rPr>
-          <w:b/>
-          <w:bCs/>
-        </w:rPr>
-      </w:pPr>
-      <w:r>
-        <w:rPr>
-          <w:b/>
-          <w:bCs/>
-        </w:rPr>
-        <w:t>Regime filter → NIFTY/BANKNIFTY determines which strategy to execute</w:t>
-      </w:r>
-    </w:p>
-    <w:p>
-      <w:pPr>
-        <w:numPr>
-          <w:ilvl w:val="0"/>
-          <w:numId w:val="9"/>
-        </w:numPr>
-        <w:rPr>
-          <w:b/>
-          <w:bCs/>
-        </w:rPr>
-      </w:pPr>
-      <w:r>
-        <w:rPr>
-          <w:b/>
-          <w:bCs/>
-        </w:rPr>
-        <w:t>Volatility alignment → high IV → long options; low IV / range → premium-selling spreads</w:t>
-      </w:r>
-    </w:p>
-    <w:p>
-      <w:pPr>
-        <w:numPr>
-          <w:ilvl w:val="0"/>
-          <w:numId w:val="9"/>
-        </w:numPr>
-        <w:rPr>
-          <w:b/>
-          <w:bCs/>
-        </w:rPr>
-      </w:pPr>
-      <w:r>
-        <w:rPr>
-          <w:b/>
-          <w:bCs/>
-        </w:rPr>
-        <w:t>Position review weekly → roll options / add stock positions if regime continues</w:t>
-      </w:r>
-    </w:p>
-    <w:p>
-      <w:pPr>
-        <w:rPr>
-          <w:b/>
-          <w:bCs/>
-        </w:rPr>
-      </w:pPr>
-      <w:r>
-        <w:rPr>
-          <w:b/>
-          <w:bCs/>
-        </w:rPr>
-        <w:pict w14:anchorId="58F44AF6">
-          <v:rect id="_x0000_i1075" style="width:0;height:1.5pt" o:hralign="center" o:hrstd="t" o:hr="t" fillcolor="#a0a0a0" stroked="f"/>
-        </w:pict>
-      </w:r>
-    </w:p>
-    <w:p>
-      <w:pPr>
-        <w:rPr>
-          <w:b/>
-          <w:bCs/>
+          <w:rFonts w:ascii="Segoe UI Emoji" w:hAnsi="Segoe UI Emoji" w:cs="Segoe UI Emoji"/>
         </w:rPr>
       </w:pPr>
       <w:r>
         <w:rPr>
           <w:rFonts w:ascii="Segoe UI Emoji" w:hAnsi="Segoe UI Emoji" w:cs="Segoe UI Emoji"/>
-          <w:b/>
-          <w:bCs/>
         </w:rPr>
-        <w:t>✅</w:t>
-      </w:r>
-      <w:r>
-        <w:rPr>
-          <w:b/>
-          <w:bCs/>
-        </w:rPr>
-        <w:t xml:space="preserve"> Summary</w:t>
-      </w:r>
-    </w:p>
-    <w:p>
-      <w:pPr>
-        <w:numPr>
-          <w:ilvl w:val="0"/>
-          <w:numId w:val="10"/>
-        </w:numPr>
-        <w:rPr>
-          <w:b/>
-          <w:bCs/>
-        </w:rPr>
-      </w:pPr>
-      <w:r>
-        <w:rPr>
-          <w:b/>
-          <w:bCs/>
-        </w:rPr>
-        <w:t>Bullish: Stocks heavy, options leveraged bullish spreads</w:t>
-      </w:r>
-    </w:p>
-    <w:p>
-      <w:pPr>
-        <w:numPr>
-          <w:ilvl w:val="0"/>
-          <w:numId w:val="10"/>
-        </w:numPr>
-        <w:rPr>
-          <w:b/>
-          <w:bCs/>
-        </w:rPr>
-      </w:pPr>
-      <w:r>
-        <w:rPr>
-          <w:b/>
-          <w:bCs/>
-        </w:rPr>
-        <w:t>Bearish: Stocks preserve / cut losses, options bearish spreads</w:t>
-      </w:r>
-    </w:p>
-    <w:p>
-      <w:pPr>
-        <w:numPr>
-          <w:ilvl w:val="0"/>
-          <w:numId w:val="10"/>
-        </w:numPr>
-        <w:rPr>
-          <w:b/>
-          <w:bCs/>
-        </w:rPr>
-      </w:pPr>
-      <w:r>
-        <w:rPr>
-          <w:b/>
-          <w:bCs/>
-        </w:rPr>
-        <w:t>Range / Mean Reversion: Stocks mostly hold, options hedged premium collection</w:t>
-      </w:r>
-    </w:p>
-    <w:p>
-      <w:pPr>
-        <w:numPr>
-          <w:ilvl w:val="0"/>
-          <w:numId w:val="10"/>
-        </w:numPr>
-        <w:rPr>
-          <w:b/>
-          <w:bCs/>
-        </w:rPr>
-      </w:pPr>
-      <w:r>
-        <w:rPr>
-          <w:b/>
-          <w:bCs/>
-        </w:rPr>
-        <w:t>High Volatility: Avoid stocks, small tactical long straddles/strangles</w:t>
-      </w:r>
-    </w:p>
-    <w:p>
-      <w:pPr>
-        <w:numPr>
-          <w:ilvl w:val="0"/>
-          <w:numId w:val="10"/>
-        </w:numPr>
-        <w:rPr>
-          <w:b/>
-          <w:bCs/>
-        </w:rPr>
-      </w:pPr>
-      <w:r>
-        <w:rPr>
-          <w:b/>
-          <w:bCs/>
-        </w:rPr>
-        <w:t>Neutral: Minimal trading, small hedged options for premium</w:t>
+        <w:t>This protects against trades like your 27k-loss vs 11k-gain scenario.</w:t>
       </w:r>
     </w:p>
     <w:p/>
@@ -1646,6 +1440,151 @@
     </w:lvl>
   </w:abstractNum>
   <w:abstractNum w:abstractNumId="3" w15:restartNumberingAfterBreak="0">
+    <w:nsid w:val="28C132C8"/>
+    <w:multiLevelType w:val="multilevel"/>
+    <w:tmpl w:val="9BB63F22"/>
+    <w:lvl w:ilvl="0">
+      <w:start w:val="1"/>
+      <w:numFmt w:val="bullet"/>
+      <w:lvlText w:val=""/>
+      <w:lvlJc w:val="left"/>
+      <w:pPr>
+        <w:tabs>
+          <w:tab w:val="num" w:pos="720"/>
+        </w:tabs>
+        <w:ind w:left="720" w:hanging="360"/>
+      </w:pPr>
+      <w:rPr>
+        <w:rFonts w:ascii="Symbol" w:hAnsi="Symbol" w:hint="default"/>
+        <w:sz w:val="20"/>
+      </w:rPr>
+    </w:lvl>
+    <w:lvl w:ilvl="1">
+      <w:start w:val="1"/>
+      <w:numFmt w:val="decimal"/>
+      <w:lvlText w:val="%2."/>
+      <w:lvlJc w:val="left"/>
+      <w:pPr>
+        <w:tabs>
+          <w:tab w:val="num" w:pos="1440"/>
+        </w:tabs>
+        <w:ind w:left="1440" w:hanging="360"/>
+      </w:pPr>
+    </w:lvl>
+    <w:lvl w:ilvl="2" w:tentative="1">
+      <w:start w:val="1"/>
+      <w:numFmt w:val="bullet"/>
+      <w:lvlText w:val=""/>
+      <w:lvlJc w:val="left"/>
+      <w:pPr>
+        <w:tabs>
+          <w:tab w:val="num" w:pos="2160"/>
+        </w:tabs>
+        <w:ind w:left="2160" w:hanging="360"/>
+      </w:pPr>
+      <w:rPr>
+        <w:rFonts w:ascii="Wingdings" w:hAnsi="Wingdings" w:hint="default"/>
+        <w:sz w:val="20"/>
+      </w:rPr>
+    </w:lvl>
+    <w:lvl w:ilvl="3" w:tentative="1">
+      <w:start w:val="1"/>
+      <w:numFmt w:val="bullet"/>
+      <w:lvlText w:val=""/>
+      <w:lvlJc w:val="left"/>
+      <w:pPr>
+        <w:tabs>
+          <w:tab w:val="num" w:pos="2880"/>
+        </w:tabs>
+        <w:ind w:left="2880" w:hanging="360"/>
+      </w:pPr>
+      <w:rPr>
+        <w:rFonts w:ascii="Wingdings" w:hAnsi="Wingdings" w:hint="default"/>
+        <w:sz w:val="20"/>
+      </w:rPr>
+    </w:lvl>
+    <w:lvl w:ilvl="4" w:tentative="1">
+      <w:start w:val="1"/>
+      <w:numFmt w:val="bullet"/>
+      <w:lvlText w:val=""/>
+      <w:lvlJc w:val="left"/>
+      <w:pPr>
+        <w:tabs>
+          <w:tab w:val="num" w:pos="3600"/>
+        </w:tabs>
+        <w:ind w:left="3600" w:hanging="360"/>
+      </w:pPr>
+      <w:rPr>
+        <w:rFonts w:ascii="Wingdings" w:hAnsi="Wingdings" w:hint="default"/>
+        <w:sz w:val="20"/>
+      </w:rPr>
+    </w:lvl>
+    <w:lvl w:ilvl="5" w:tentative="1">
+      <w:start w:val="1"/>
+      <w:numFmt w:val="bullet"/>
+      <w:lvlText w:val=""/>
+      <w:lvlJc w:val="left"/>
+      <w:pPr>
+        <w:tabs>
+          <w:tab w:val="num" w:pos="4320"/>
+        </w:tabs>
+        <w:ind w:left="4320" w:hanging="360"/>
+      </w:pPr>
+      <w:rPr>
+        <w:rFonts w:ascii="Wingdings" w:hAnsi="Wingdings" w:hint="default"/>
+        <w:sz w:val="20"/>
+      </w:rPr>
+    </w:lvl>
+    <w:lvl w:ilvl="6" w:tentative="1">
+      <w:start w:val="1"/>
+      <w:numFmt w:val="bullet"/>
+      <w:lvlText w:val=""/>
+      <w:lvlJc w:val="left"/>
+      <w:pPr>
+        <w:tabs>
+          <w:tab w:val="num" w:pos="5040"/>
+        </w:tabs>
+        <w:ind w:left="5040" w:hanging="360"/>
+      </w:pPr>
+      <w:rPr>
+        <w:rFonts w:ascii="Wingdings" w:hAnsi="Wingdings" w:hint="default"/>
+        <w:sz w:val="20"/>
+      </w:rPr>
+    </w:lvl>
+    <w:lvl w:ilvl="7" w:tentative="1">
+      <w:start w:val="1"/>
+      <w:numFmt w:val="bullet"/>
+      <w:lvlText w:val=""/>
+      <w:lvlJc w:val="left"/>
+      <w:pPr>
+        <w:tabs>
+          <w:tab w:val="num" w:pos="5760"/>
+        </w:tabs>
+        <w:ind w:left="5760" w:hanging="360"/>
+      </w:pPr>
+      <w:rPr>
+        <w:rFonts w:ascii="Wingdings" w:hAnsi="Wingdings" w:hint="default"/>
+        <w:sz w:val="20"/>
+      </w:rPr>
+    </w:lvl>
+    <w:lvl w:ilvl="8" w:tentative="1">
+      <w:start w:val="1"/>
+      <w:numFmt w:val="bullet"/>
+      <w:lvlText w:val=""/>
+      <w:lvlJc w:val="left"/>
+      <w:pPr>
+        <w:tabs>
+          <w:tab w:val="num" w:pos="6480"/>
+        </w:tabs>
+        <w:ind w:left="6480" w:hanging="360"/>
+      </w:pPr>
+      <w:rPr>
+        <w:rFonts w:ascii="Wingdings" w:hAnsi="Wingdings" w:hint="default"/>
+        <w:sz w:val="20"/>
+      </w:rPr>
+    </w:lvl>
+  </w:abstractNum>
+  <w:abstractNum w:abstractNumId="4" w15:restartNumberingAfterBreak="0">
     <w:nsid w:val="328F5D70"/>
     <w:multiLevelType w:val="multilevel"/>
     <w:tmpl w:val="9DEE2B86"/>
@@ -1794,7 +1733,7 @@
       </w:rPr>
     </w:lvl>
   </w:abstractNum>
-  <w:abstractNum w:abstractNumId="4" w15:restartNumberingAfterBreak="0">
+  <w:abstractNum w:abstractNumId="5" w15:restartNumberingAfterBreak="0">
     <w:nsid w:val="3A8A0DA5"/>
     <w:multiLevelType w:val="multilevel"/>
     <w:tmpl w:val="263AF65E"/>
@@ -1943,7 +1882,156 @@
       </w:rPr>
     </w:lvl>
   </w:abstractNum>
-  <w:abstractNum w:abstractNumId="5" w15:restartNumberingAfterBreak="0">
+  <w:abstractNum w:abstractNumId="6" w15:restartNumberingAfterBreak="0">
+    <w:nsid w:val="3D470F1A"/>
+    <w:multiLevelType w:val="multilevel"/>
+    <w:tmpl w:val="0DBA1A82"/>
+    <w:lvl w:ilvl="0">
+      <w:start w:val="1"/>
+      <w:numFmt w:val="bullet"/>
+      <w:lvlText w:val=""/>
+      <w:lvlJc w:val="left"/>
+      <w:pPr>
+        <w:tabs>
+          <w:tab w:val="num" w:pos="720"/>
+        </w:tabs>
+        <w:ind w:left="720" w:hanging="360"/>
+      </w:pPr>
+      <w:rPr>
+        <w:rFonts w:ascii="Symbol" w:hAnsi="Symbol" w:hint="default"/>
+        <w:sz w:val="20"/>
+      </w:rPr>
+    </w:lvl>
+    <w:lvl w:ilvl="1" w:tentative="1">
+      <w:start w:val="1"/>
+      <w:numFmt w:val="bullet"/>
+      <w:lvlText w:val="o"/>
+      <w:lvlJc w:val="left"/>
+      <w:pPr>
+        <w:tabs>
+          <w:tab w:val="num" w:pos="1440"/>
+        </w:tabs>
+        <w:ind w:left="1440" w:hanging="360"/>
+      </w:pPr>
+      <w:rPr>
+        <w:rFonts w:ascii="Courier New" w:hAnsi="Courier New" w:hint="default"/>
+        <w:sz w:val="20"/>
+      </w:rPr>
+    </w:lvl>
+    <w:lvl w:ilvl="2" w:tentative="1">
+      <w:start w:val="1"/>
+      <w:numFmt w:val="bullet"/>
+      <w:lvlText w:val=""/>
+      <w:lvlJc w:val="left"/>
+      <w:pPr>
+        <w:tabs>
+          <w:tab w:val="num" w:pos="2160"/>
+        </w:tabs>
+        <w:ind w:left="2160" w:hanging="360"/>
+      </w:pPr>
+      <w:rPr>
+        <w:rFonts w:ascii="Wingdings" w:hAnsi="Wingdings" w:hint="default"/>
+        <w:sz w:val="20"/>
+      </w:rPr>
+    </w:lvl>
+    <w:lvl w:ilvl="3" w:tentative="1">
+      <w:start w:val="1"/>
+      <w:numFmt w:val="bullet"/>
+      <w:lvlText w:val=""/>
+      <w:lvlJc w:val="left"/>
+      <w:pPr>
+        <w:tabs>
+          <w:tab w:val="num" w:pos="2880"/>
+        </w:tabs>
+        <w:ind w:left="2880" w:hanging="360"/>
+      </w:pPr>
+      <w:rPr>
+        <w:rFonts w:ascii="Wingdings" w:hAnsi="Wingdings" w:hint="default"/>
+        <w:sz w:val="20"/>
+      </w:rPr>
+    </w:lvl>
+    <w:lvl w:ilvl="4" w:tentative="1">
+      <w:start w:val="1"/>
+      <w:numFmt w:val="bullet"/>
+      <w:lvlText w:val=""/>
+      <w:lvlJc w:val="left"/>
+      <w:pPr>
+        <w:tabs>
+          <w:tab w:val="num" w:pos="3600"/>
+        </w:tabs>
+        <w:ind w:left="3600" w:hanging="360"/>
+      </w:pPr>
+      <w:rPr>
+        <w:rFonts w:ascii="Wingdings" w:hAnsi="Wingdings" w:hint="default"/>
+        <w:sz w:val="20"/>
+      </w:rPr>
+    </w:lvl>
+    <w:lvl w:ilvl="5" w:tentative="1">
+      <w:start w:val="1"/>
+      <w:numFmt w:val="bullet"/>
+      <w:lvlText w:val=""/>
+      <w:lvlJc w:val="left"/>
+      <w:pPr>
+        <w:tabs>
+          <w:tab w:val="num" w:pos="4320"/>
+        </w:tabs>
+        <w:ind w:left="4320" w:hanging="360"/>
+      </w:pPr>
+      <w:rPr>
+        <w:rFonts w:ascii="Wingdings" w:hAnsi="Wingdings" w:hint="default"/>
+        <w:sz w:val="20"/>
+      </w:rPr>
+    </w:lvl>
+    <w:lvl w:ilvl="6" w:tentative="1">
+      <w:start w:val="1"/>
+      <w:numFmt w:val="bullet"/>
+      <w:lvlText w:val=""/>
+      <w:lvlJc w:val="left"/>
+      <w:pPr>
+        <w:tabs>
+          <w:tab w:val="num" w:pos="5040"/>
+        </w:tabs>
+        <w:ind w:left="5040" w:hanging="360"/>
+      </w:pPr>
+      <w:rPr>
+        <w:rFonts w:ascii="Wingdings" w:hAnsi="Wingdings" w:hint="default"/>
+        <w:sz w:val="20"/>
+      </w:rPr>
+    </w:lvl>
+    <w:lvl w:ilvl="7" w:tentative="1">
+      <w:start w:val="1"/>
+      <w:numFmt w:val="bullet"/>
+      <w:lvlText w:val=""/>
+      <w:lvlJc w:val="left"/>
+      <w:pPr>
+        <w:tabs>
+          <w:tab w:val="num" w:pos="5760"/>
+        </w:tabs>
+        <w:ind w:left="5760" w:hanging="360"/>
+      </w:pPr>
+      <w:rPr>
+        <w:rFonts w:ascii="Wingdings" w:hAnsi="Wingdings" w:hint="default"/>
+        <w:sz w:val="20"/>
+      </w:rPr>
+    </w:lvl>
+    <w:lvl w:ilvl="8" w:tentative="1">
+      <w:start w:val="1"/>
+      <w:numFmt w:val="bullet"/>
+      <w:lvlText w:val=""/>
+      <w:lvlJc w:val="left"/>
+      <w:pPr>
+        <w:tabs>
+          <w:tab w:val="num" w:pos="6480"/>
+        </w:tabs>
+        <w:ind w:left="6480" w:hanging="360"/>
+      </w:pPr>
+      <w:rPr>
+        <w:rFonts w:ascii="Wingdings" w:hAnsi="Wingdings" w:hint="default"/>
+        <w:sz w:val="20"/>
+      </w:rPr>
+    </w:lvl>
+  </w:abstractNum>
+  <w:abstractNum w:abstractNumId="7" w15:restartNumberingAfterBreak="0">
     <w:nsid w:val="4DCA0362"/>
     <w:multiLevelType w:val="multilevel"/>
     <w:tmpl w:val="DB502A6C"/>
@@ -2092,7 +2180,7 @@
       </w:rPr>
     </w:lvl>
   </w:abstractNum>
-  <w:abstractNum w:abstractNumId="6" w15:restartNumberingAfterBreak="0">
+  <w:abstractNum w:abstractNumId="8" w15:restartNumberingAfterBreak="0">
     <w:nsid w:val="6B8402E5"/>
     <w:multiLevelType w:val="multilevel"/>
     <w:tmpl w:val="504A99D8"/>
@@ -2241,7 +2329,7 @@
       </w:rPr>
     </w:lvl>
   </w:abstractNum>
-  <w:abstractNum w:abstractNumId="7" w15:restartNumberingAfterBreak="0">
+  <w:abstractNum w:abstractNumId="9" w15:restartNumberingAfterBreak="0">
     <w:nsid w:val="705667E5"/>
     <w:multiLevelType w:val="multilevel"/>
     <w:tmpl w:val="08FCE582"/>
@@ -2390,7 +2478,7 @@
       </w:rPr>
     </w:lvl>
   </w:abstractNum>
-  <w:abstractNum w:abstractNumId="8" w15:restartNumberingAfterBreak="0">
+  <w:abstractNum w:abstractNumId="10" w15:restartNumberingAfterBreak="0">
     <w:nsid w:val="750A589C"/>
     <w:multiLevelType w:val="multilevel"/>
     <w:tmpl w:val="41EC5592"/>
@@ -2539,7 +2627,7 @@
       </w:rPr>
     </w:lvl>
   </w:abstractNum>
-  <w:abstractNum w:abstractNumId="9" w15:restartNumberingAfterBreak="0">
+  <w:abstractNum w:abstractNumId="11" w15:restartNumberingAfterBreak="0">
     <w:nsid w:val="79410FB0"/>
     <w:multiLevelType w:val="multilevel"/>
     <w:tmpl w:val="1922AD72"/>
@@ -2689,34 +2777,40 @@
     </w:lvl>
   </w:abstractNum>
   <w:num w:numId="1" w16cid:durableId="1827670633">
-    <w:abstractNumId w:val="5"/>
+    <w:abstractNumId w:val="7"/>
   </w:num>
   <w:num w:numId="2" w16cid:durableId="602877353">
     <w:abstractNumId w:val="2"/>
   </w:num>
   <w:num w:numId="3" w16cid:durableId="439035180">
-    <w:abstractNumId w:val="8"/>
+    <w:abstractNumId w:val="10"/>
   </w:num>
   <w:num w:numId="4" w16cid:durableId="160004361">
+    <w:abstractNumId w:val="5"/>
+  </w:num>
+  <w:num w:numId="5" w16cid:durableId="188839299">
     <w:abstractNumId w:val="4"/>
   </w:num>
-  <w:num w:numId="5" w16cid:durableId="188839299">
-    <w:abstractNumId w:val="3"/>
-  </w:num>
   <w:num w:numId="6" w16cid:durableId="456536029">
-    <w:abstractNumId w:val="7"/>
+    <w:abstractNumId w:val="9"/>
   </w:num>
   <w:num w:numId="7" w16cid:durableId="857814252">
-    <w:abstractNumId w:val="9"/>
+    <w:abstractNumId w:val="11"/>
   </w:num>
   <w:num w:numId="8" w16cid:durableId="788933868">
-    <w:abstractNumId w:val="6"/>
+    <w:abstractNumId w:val="8"/>
   </w:num>
   <w:num w:numId="9" w16cid:durableId="770248501">
     <w:abstractNumId w:val="0"/>
   </w:num>
   <w:num w:numId="10" w16cid:durableId="277685591">
     <w:abstractNumId w:val="1"/>
+  </w:num>
+  <w:num w:numId="11" w16cid:durableId="811022694">
+    <w:abstractNumId w:val="3"/>
+  </w:num>
+  <w:num w:numId="12" w16cid:durableId="648438661">
+    <w:abstractNumId w:val="6"/>
   </w:num>
 </w:numbering>
 </file>

</xml_diff>

<commit_message>
plotting support multiple expiry, validated, edge cases added, strategy recommendation, leg optimizer (but doesn't work correctly)
</commit_message>
<xml_diff>
--- a/docs/Strategy_Playbook_By_Regimes.docx
+++ b/docs/Strategy_Playbook_By_Regimes.docx
@@ -1374,6 +1374,773 @@
         </w:rPr>
         <w:t>US CPI, Jobs Data, Indian IIP/Inflation</w:t>
       </w:r>
+    </w:p>
+    <w:p>
+      <w:pPr>
+        <w:numPr>
+          <w:ilvl w:val="0"/>
+          <w:numId w:val="17"/>
+        </w:numPr>
+        <w:rPr>
+          <w:rFonts w:ascii="Segoe UI Emoji" w:hAnsi="Segoe UI Emoji" w:cs="Segoe UI Emoji"/>
+        </w:rPr>
+      </w:pPr>
+      <w:r>
+        <w:rPr>
+          <w:rFonts w:ascii="Segoe UI Emoji" w:hAnsi="Segoe UI Emoji" w:cs="Segoe UI Emoji"/>
+          <w:b/>
+          <w:bCs/>
+        </w:rPr>
+        <w:t>Market Regime</w:t>
+      </w:r>
+    </w:p>
+    <w:p>
+      <w:pPr>
+        <w:numPr>
+          <w:ilvl w:val="0"/>
+          <w:numId w:val="17"/>
+        </w:numPr>
+        <w:rPr>
+          <w:rFonts w:ascii="Segoe UI Emoji" w:hAnsi="Segoe UI Emoji" w:cs="Segoe UI Emoji"/>
+        </w:rPr>
+      </w:pPr>
+      <w:r>
+        <w:rPr>
+          <w:rFonts w:ascii="Segoe UI Emoji" w:hAnsi="Segoe UI Emoji" w:cs="Segoe UI Emoji"/>
+          <w:b/>
+          <w:bCs/>
+        </w:rPr>
+        <w:t>Support Resistance</w:t>
+      </w:r>
+    </w:p>
+    <w:p>
+      <w:pPr>
+        <w:numPr>
+          <w:ilvl w:val="0"/>
+          <w:numId w:val="17"/>
+        </w:numPr>
+        <w:rPr>
+          <w:rFonts w:ascii="Segoe UI Emoji" w:hAnsi="Segoe UI Emoji" w:cs="Segoe UI Emoji"/>
+        </w:rPr>
+      </w:pPr>
+      <w:r>
+        <w:rPr>
+          <w:rFonts w:ascii="Segoe UI Emoji" w:hAnsi="Segoe UI Emoji" w:cs="Segoe UI Emoji"/>
+          <w:b/>
+          <w:bCs/>
+        </w:rPr>
+        <w:t>Day of the week</w:t>
+      </w:r>
+    </w:p>
+    <w:tbl>
+      <w:tblPr>
+        <w:tblW w:w="0" w:type="auto"/>
+        <w:tblCellSpacing w:w="15" w:type="dxa"/>
+        <w:tblCellMar>
+          <w:top w:w="15" w:type="dxa"/>
+          <w:left w:w="15" w:type="dxa"/>
+          <w:bottom w:w="15" w:type="dxa"/>
+          <w:right w:w="15" w:type="dxa"/>
+        </w:tblCellMar>
+        <w:tblLook w:val="04A0" w:firstRow="1" w:lastRow="0" w:firstColumn="1" w:lastColumn="0" w:noHBand="0" w:noVBand="1"/>
+      </w:tblPr>
+      <w:tblGrid>
+        <w:gridCol w:w="2260"/>
+        <w:gridCol w:w="30"/>
+        <w:gridCol w:w="3210"/>
+        <w:gridCol w:w="3526"/>
+      </w:tblGrid>
+      <w:tr>
+        <w:trPr>
+          <w:tblHeader/>
+          <w:tblCellSpacing w:w="15" w:type="dxa"/>
+        </w:trPr>
+        <w:tc>
+          <w:tcPr>
+            <w:tcW w:w="0" w:type="auto"/>
+            <w:vAlign w:val="center"/>
+            <w:hideMark/>
+          </w:tcPr>
+          <w:p>
+            <w:pPr>
+              <w:rPr>
+                <w:rFonts w:ascii="Segoe UI Emoji" w:hAnsi="Segoe UI Emoji" w:cs="Segoe UI Emoji"/>
+                <w:b/>
+                <w:bCs/>
+              </w:rPr>
+            </w:pPr>
+            <w:r>
+              <w:rPr>
+                <w:rFonts w:ascii="Segoe UI Emoji" w:hAnsi="Segoe UI Emoji" w:cs="Segoe UI Emoji"/>
+                <w:b/>
+                <w:bCs/>
+              </w:rPr>
+              <w:t>Factor</w:t>
+            </w:r>
+          </w:p>
+        </w:tc>
+        <w:tc>
+          <w:tcPr>
+            <w:tcW w:w="0" w:type="auto"/>
+            <w:gridSpan w:val="3"/>
+            <w:vAlign w:val="center"/>
+            <w:hideMark/>
+          </w:tcPr>
+          <w:p>
+            <w:pPr>
+              <w:rPr>
+                <w:rFonts w:ascii="Segoe UI Emoji" w:hAnsi="Segoe UI Emoji" w:cs="Segoe UI Emoji"/>
+                <w:b/>
+                <w:bCs/>
+              </w:rPr>
+            </w:pPr>
+            <w:r>
+              <w:rPr>
+                <w:rFonts w:ascii="Segoe UI Emoji" w:hAnsi="Segoe UI Emoji" w:cs="Segoe UI Emoji"/>
+                <w:b/>
+                <w:bCs/>
+              </w:rPr>
+              <w:t>Why It's Important</w:t>
+            </w:r>
+          </w:p>
+        </w:tc>
+      </w:tr>
+      <w:tr>
+        <w:trPr>
+          <w:tblCellSpacing w:w="15" w:type="dxa"/>
+        </w:trPr>
+        <w:tc>
+          <w:tcPr>
+            <w:tcW w:w="0" w:type="auto"/>
+            <w:vAlign w:val="center"/>
+            <w:hideMark/>
+          </w:tcPr>
+          <w:p>
+            <w:pPr>
+              <w:rPr>
+                <w:rFonts w:ascii="Segoe UI Emoji" w:hAnsi="Segoe UI Emoji" w:cs="Segoe UI Emoji"/>
+              </w:rPr>
+            </w:pPr>
+            <w:r>
+              <w:rPr>
+                <w:rFonts w:ascii="Segoe UI Emoji" w:hAnsi="Segoe UI Emoji" w:cs="Segoe UI Emoji"/>
+                <w:b/>
+                <w:bCs/>
+              </w:rPr>
+              <w:t>OTM Option Selling</w:t>
+            </w:r>
+          </w:p>
+        </w:tc>
+        <w:tc>
+          <w:tcPr>
+            <w:tcW w:w="0" w:type="auto"/>
+            <w:gridSpan w:val="3"/>
+            <w:vAlign w:val="center"/>
+            <w:hideMark/>
+          </w:tcPr>
+          <w:p>
+            <w:pPr>
+              <w:rPr>
+                <w:rFonts w:ascii="Segoe UI Emoji" w:hAnsi="Segoe UI Emoji" w:cs="Segoe UI Emoji"/>
+              </w:rPr>
+            </w:pPr>
+            <w:r>
+              <w:rPr>
+                <w:rFonts w:ascii="Segoe UI Emoji" w:hAnsi="Segoe UI Emoji" w:cs="Segoe UI Emoji"/>
+              </w:rPr>
+              <w:t>Exploits theta decay &amp; low win-rate of OTM buyers (75%+ options expire worthless)</w:t>
+            </w:r>
+          </w:p>
+        </w:tc>
+      </w:tr>
+      <w:tr>
+        <w:trPr>
+          <w:tblCellSpacing w:w="15" w:type="dxa"/>
+        </w:trPr>
+        <w:tc>
+          <w:tcPr>
+            <w:tcW w:w="0" w:type="auto"/>
+            <w:vAlign w:val="center"/>
+            <w:hideMark/>
+          </w:tcPr>
+          <w:p>
+            <w:pPr>
+              <w:rPr>
+                <w:rFonts w:ascii="Segoe UI Emoji" w:hAnsi="Segoe UI Emoji" w:cs="Segoe UI Emoji"/>
+              </w:rPr>
+            </w:pPr>
+            <w:r>
+              <w:rPr>
+                <w:rFonts w:ascii="Segoe UI Emoji" w:hAnsi="Segoe UI Emoji" w:cs="Segoe UI Emoji"/>
+                <w:b/>
+                <w:bCs/>
+              </w:rPr>
+              <w:t>VIX</w:t>
+            </w:r>
+          </w:p>
+        </w:tc>
+        <w:tc>
+          <w:tcPr>
+            <w:tcW w:w="0" w:type="auto"/>
+            <w:gridSpan w:val="3"/>
+            <w:vAlign w:val="center"/>
+            <w:hideMark/>
+          </w:tcPr>
+          <w:p>
+            <w:pPr>
+              <w:rPr>
+                <w:rFonts w:ascii="Segoe UI Emoji" w:hAnsi="Segoe UI Emoji" w:cs="Segoe UI Emoji"/>
+              </w:rPr>
+            </w:pPr>
+            <w:r>
+              <w:rPr>
+                <w:rFonts w:ascii="Segoe UI Emoji" w:hAnsi="Segoe UI Emoji" w:cs="Segoe UI Emoji"/>
+              </w:rPr>
+              <w:t xml:space="preserve">Helps you measure expected volatility – low VIX </w:t>
+            </w:r>
+            <w:proofErr w:type="spellStart"/>
+            <w:r>
+              <w:rPr>
+                <w:rFonts w:ascii="Segoe UI Emoji" w:hAnsi="Segoe UI Emoji" w:cs="Segoe UI Emoji"/>
+              </w:rPr>
+              <w:t>favors</w:t>
+            </w:r>
+            <w:proofErr w:type="spellEnd"/>
+            <w:r>
+              <w:rPr>
+                <w:rFonts w:ascii="Segoe UI Emoji" w:hAnsi="Segoe UI Emoji" w:cs="Segoe UI Emoji"/>
+              </w:rPr>
+              <w:t xml:space="preserve"> sellers, high VIX </w:t>
+            </w:r>
+            <w:proofErr w:type="spellStart"/>
+            <w:r>
+              <w:rPr>
+                <w:rFonts w:ascii="Segoe UI Emoji" w:hAnsi="Segoe UI Emoji" w:cs="Segoe UI Emoji"/>
+              </w:rPr>
+              <w:t>favors</w:t>
+            </w:r>
+            <w:proofErr w:type="spellEnd"/>
+            <w:r>
+              <w:rPr>
+                <w:rFonts w:ascii="Segoe UI Emoji" w:hAnsi="Segoe UI Emoji" w:cs="Segoe UI Emoji"/>
+              </w:rPr>
+              <w:t xml:space="preserve"> buyers</w:t>
+            </w:r>
+          </w:p>
+        </w:tc>
+      </w:tr>
+      <w:tr>
+        <w:trPr>
+          <w:tblCellSpacing w:w="15" w:type="dxa"/>
+        </w:trPr>
+        <w:tc>
+          <w:tcPr>
+            <w:tcW w:w="0" w:type="auto"/>
+            <w:vAlign w:val="center"/>
+            <w:hideMark/>
+          </w:tcPr>
+          <w:p>
+            <w:pPr>
+              <w:rPr>
+                <w:rFonts w:ascii="Segoe UI Emoji" w:hAnsi="Segoe UI Emoji" w:cs="Segoe UI Emoji"/>
+              </w:rPr>
+            </w:pPr>
+            <w:r>
+              <w:rPr>
+                <w:rFonts w:ascii="Segoe UI Emoji" w:hAnsi="Segoe UI Emoji" w:cs="Segoe UI Emoji"/>
+                <w:b/>
+                <w:bCs/>
+              </w:rPr>
+              <w:t>Support/Resistance</w:t>
+            </w:r>
+          </w:p>
+        </w:tc>
+        <w:tc>
+          <w:tcPr>
+            <w:tcW w:w="0" w:type="auto"/>
+            <w:gridSpan w:val="3"/>
+            <w:vAlign w:val="center"/>
+            <w:hideMark/>
+          </w:tcPr>
+          <w:p>
+            <w:pPr>
+              <w:rPr>
+                <w:rFonts w:ascii="Segoe UI Emoji" w:hAnsi="Segoe UI Emoji" w:cs="Segoe UI Emoji"/>
+              </w:rPr>
+            </w:pPr>
+            <w:r>
+              <w:rPr>
+                <w:rFonts w:ascii="Segoe UI Emoji" w:hAnsi="Segoe UI Emoji" w:cs="Segoe UI Emoji"/>
+              </w:rPr>
+              <w:t>Avoid placing sold options too close to key levels</w:t>
+            </w:r>
+          </w:p>
+        </w:tc>
+      </w:tr>
+      <w:tr>
+        <w:trPr>
+          <w:tblCellSpacing w:w="15" w:type="dxa"/>
+        </w:trPr>
+        <w:tc>
+          <w:tcPr>
+            <w:tcW w:w="0" w:type="auto"/>
+            <w:vAlign w:val="center"/>
+            <w:hideMark/>
+          </w:tcPr>
+          <w:p>
+            <w:pPr>
+              <w:rPr>
+                <w:rFonts w:ascii="Segoe UI Emoji" w:hAnsi="Segoe UI Emoji" w:cs="Segoe UI Emoji"/>
+              </w:rPr>
+            </w:pPr>
+            <w:r>
+              <w:rPr>
+                <w:rFonts w:ascii="Segoe UI Emoji" w:hAnsi="Segoe UI Emoji" w:cs="Segoe UI Emoji"/>
+                <w:b/>
+                <w:bCs/>
+              </w:rPr>
+              <w:lastRenderedPageBreak/>
+              <w:t>Market Regime</w:t>
+            </w:r>
+          </w:p>
+        </w:tc>
+        <w:tc>
+          <w:tcPr>
+            <w:tcW w:w="0" w:type="auto"/>
+            <w:gridSpan w:val="3"/>
+            <w:vAlign w:val="center"/>
+            <w:hideMark/>
+          </w:tcPr>
+          <w:p>
+            <w:pPr>
+              <w:rPr>
+                <w:rFonts w:ascii="Segoe UI Emoji" w:hAnsi="Segoe UI Emoji" w:cs="Segoe UI Emoji"/>
+              </w:rPr>
+            </w:pPr>
+            <w:r>
+              <w:rPr>
+                <w:rFonts w:ascii="Segoe UI Emoji" w:hAnsi="Segoe UI Emoji" w:cs="Segoe UI Emoji"/>
+              </w:rPr>
+              <w:t>Volatile vs trending vs range-bound markets call for different strategies</w:t>
+            </w:r>
+          </w:p>
+        </w:tc>
+      </w:tr>
+      <w:tr>
+        <w:trPr>
+          <w:tblCellSpacing w:w="15" w:type="dxa"/>
+        </w:trPr>
+        <w:tc>
+          <w:tcPr>
+            <w:tcW w:w="0" w:type="auto"/>
+            <w:vAlign w:val="center"/>
+            <w:hideMark/>
+          </w:tcPr>
+          <w:p>
+            <w:pPr>
+              <w:rPr>
+                <w:rFonts w:ascii="Segoe UI Emoji" w:hAnsi="Segoe UI Emoji" w:cs="Segoe UI Emoji"/>
+              </w:rPr>
+            </w:pPr>
+            <w:r>
+              <w:rPr>
+                <w:rFonts w:ascii="Segoe UI Emoji" w:hAnsi="Segoe UI Emoji" w:cs="Segoe UI Emoji"/>
+                <w:b/>
+                <w:bCs/>
+              </w:rPr>
+              <w:t>Day of Week</w:t>
+            </w:r>
+          </w:p>
+        </w:tc>
+        <w:tc>
+          <w:tcPr>
+            <w:tcW w:w="0" w:type="auto"/>
+            <w:gridSpan w:val="3"/>
+            <w:vAlign w:val="center"/>
+            <w:hideMark/>
+          </w:tcPr>
+          <w:p>
+            <w:pPr>
+              <w:rPr>
+                <w:rFonts w:ascii="Segoe UI Emoji" w:hAnsi="Segoe UI Emoji" w:cs="Segoe UI Emoji"/>
+              </w:rPr>
+            </w:pPr>
+            <w:r>
+              <w:rPr>
+                <w:rFonts w:ascii="Segoe UI Emoji" w:hAnsi="Segoe UI Emoji" w:cs="Segoe UI Emoji"/>
+              </w:rPr>
+              <w:t>Theta decay accelerates midweek; liquidity and movement vary by day</w:t>
+            </w:r>
+          </w:p>
+        </w:tc>
+      </w:tr>
+      <w:tr>
+        <w:trPr>
+          <w:tblHeader/>
+          <w:tblCellSpacing w:w="15" w:type="dxa"/>
+        </w:trPr>
+        <w:tc>
+          <w:tcPr>
+            <w:tcW w:w="0" w:type="auto"/>
+            <w:gridSpan w:val="2"/>
+            <w:vAlign w:val="center"/>
+            <w:hideMark/>
+          </w:tcPr>
+          <w:p>
+            <w:pPr>
+              <w:rPr>
+                <w:rFonts w:ascii="Segoe UI Emoji" w:hAnsi="Segoe UI Emoji" w:cs="Segoe UI Emoji"/>
+                <w:b/>
+                <w:bCs/>
+              </w:rPr>
+            </w:pPr>
+          </w:p>
+          <w:p>
+            <w:pPr>
+              <w:rPr>
+                <w:rFonts w:ascii="Segoe UI Emoji" w:hAnsi="Segoe UI Emoji" w:cs="Segoe UI Emoji"/>
+                <w:b/>
+                <w:bCs/>
+              </w:rPr>
+            </w:pPr>
+            <w:r>
+              <w:rPr>
+                <w:rFonts w:ascii="Segoe UI Emoji" w:hAnsi="Segoe UI Emoji" w:cs="Segoe UI Emoji"/>
+                <w:b/>
+                <w:bCs/>
+              </w:rPr>
+              <w:t>Regime</w:t>
+            </w:r>
+          </w:p>
+        </w:tc>
+        <w:tc>
+          <w:tcPr>
+            <w:tcW w:w="0" w:type="auto"/>
+            <w:vAlign w:val="center"/>
+            <w:hideMark/>
+          </w:tcPr>
+          <w:p>
+            <w:pPr>
+              <w:rPr>
+                <w:rFonts w:ascii="Segoe UI Emoji" w:hAnsi="Segoe UI Emoji" w:cs="Segoe UI Emoji"/>
+                <w:b/>
+                <w:bCs/>
+              </w:rPr>
+            </w:pPr>
+            <w:r>
+              <w:rPr>
+                <w:rFonts w:ascii="Segoe UI Emoji" w:hAnsi="Segoe UI Emoji" w:cs="Segoe UI Emoji"/>
+                <w:b/>
+                <w:bCs/>
+              </w:rPr>
+              <w:t>Indicators</w:t>
+            </w:r>
+          </w:p>
+        </w:tc>
+        <w:tc>
+          <w:tcPr>
+            <w:tcW w:w="0" w:type="auto"/>
+            <w:vAlign w:val="center"/>
+            <w:hideMark/>
+          </w:tcPr>
+          <w:p>
+            <w:pPr>
+              <w:rPr>
+                <w:rFonts w:ascii="Segoe UI Emoji" w:hAnsi="Segoe UI Emoji" w:cs="Segoe UI Emoji"/>
+                <w:b/>
+                <w:bCs/>
+              </w:rPr>
+            </w:pPr>
+            <w:r>
+              <w:rPr>
+                <w:rFonts w:ascii="Segoe UI Emoji" w:hAnsi="Segoe UI Emoji" w:cs="Segoe UI Emoji"/>
+                <w:b/>
+                <w:bCs/>
+              </w:rPr>
+              <w:t>How to Trade</w:t>
+            </w:r>
+          </w:p>
+        </w:tc>
+      </w:tr>
+      <w:tr>
+        <w:trPr>
+          <w:tblCellSpacing w:w="15" w:type="dxa"/>
+        </w:trPr>
+        <w:tc>
+          <w:tcPr>
+            <w:tcW w:w="0" w:type="auto"/>
+            <w:gridSpan w:val="2"/>
+            <w:vAlign w:val="center"/>
+            <w:hideMark/>
+          </w:tcPr>
+          <w:p>
+            <w:pPr>
+              <w:rPr>
+                <w:rFonts w:ascii="Segoe UI Emoji" w:hAnsi="Segoe UI Emoji" w:cs="Segoe UI Emoji"/>
+              </w:rPr>
+            </w:pPr>
+            <w:r>
+              <w:rPr>
+                <w:rFonts w:ascii="Segoe UI Emoji" w:hAnsi="Segoe UI Emoji" w:cs="Segoe UI Emoji"/>
+                <w:b/>
+                <w:bCs/>
+              </w:rPr>
+              <w:t>Sideways / Neutral</w:t>
+            </w:r>
+          </w:p>
+        </w:tc>
+        <w:tc>
+          <w:tcPr>
+            <w:tcW w:w="0" w:type="auto"/>
+            <w:vAlign w:val="center"/>
+            <w:hideMark/>
+          </w:tcPr>
+          <w:p>
+            <w:pPr>
+              <w:rPr>
+                <w:rFonts w:ascii="Segoe UI Emoji" w:hAnsi="Segoe UI Emoji" w:cs="Segoe UI Emoji"/>
+              </w:rPr>
+            </w:pPr>
+            <w:r>
+              <w:rPr>
+                <w:rFonts w:ascii="Segoe UI Emoji" w:hAnsi="Segoe UI Emoji" w:cs="Segoe UI Emoji"/>
+              </w:rPr>
+              <w:t>Low ATR, ADX &lt; 20, price in range</w:t>
+            </w:r>
+          </w:p>
+        </w:tc>
+        <w:tc>
+          <w:tcPr>
+            <w:tcW w:w="0" w:type="auto"/>
+            <w:vAlign w:val="center"/>
+            <w:hideMark/>
+          </w:tcPr>
+          <w:p>
+            <w:pPr>
+              <w:rPr>
+                <w:rFonts w:ascii="Segoe UI Emoji" w:hAnsi="Segoe UI Emoji" w:cs="Segoe UI Emoji"/>
+              </w:rPr>
+            </w:pPr>
+            <w:r>
+              <w:rPr>
+                <w:rFonts w:ascii="Segoe UI Emoji" w:hAnsi="Segoe UI Emoji" w:cs="Segoe UI Emoji"/>
+              </w:rPr>
+              <w:t>Best for Iron Condor / Strangle</w:t>
+            </w:r>
+          </w:p>
+        </w:tc>
+      </w:tr>
+      <w:tr>
+        <w:trPr>
+          <w:tblCellSpacing w:w="15" w:type="dxa"/>
+        </w:trPr>
+        <w:tc>
+          <w:tcPr>
+            <w:tcW w:w="0" w:type="auto"/>
+            <w:gridSpan w:val="2"/>
+            <w:vAlign w:val="center"/>
+            <w:hideMark/>
+          </w:tcPr>
+          <w:p>
+            <w:pPr>
+              <w:rPr>
+                <w:rFonts w:ascii="Segoe UI Emoji" w:hAnsi="Segoe UI Emoji" w:cs="Segoe UI Emoji"/>
+              </w:rPr>
+            </w:pPr>
+            <w:r>
+              <w:rPr>
+                <w:rFonts w:ascii="Segoe UI Emoji" w:hAnsi="Segoe UI Emoji" w:cs="Segoe UI Emoji"/>
+                <w:b/>
+                <w:bCs/>
+              </w:rPr>
+              <w:t>Trending Up (Bullish)</w:t>
+            </w:r>
+          </w:p>
+        </w:tc>
+        <w:tc>
+          <w:tcPr>
+            <w:tcW w:w="0" w:type="auto"/>
+            <w:vAlign w:val="center"/>
+            <w:hideMark/>
+          </w:tcPr>
+          <w:p>
+            <w:pPr>
+              <w:rPr>
+                <w:rFonts w:ascii="Segoe UI Emoji" w:hAnsi="Segoe UI Emoji" w:cs="Segoe UI Emoji"/>
+              </w:rPr>
+            </w:pPr>
+            <w:r>
+              <w:rPr>
+                <w:rFonts w:ascii="Segoe UI Emoji" w:hAnsi="Segoe UI Emoji" w:cs="Segoe UI Emoji"/>
+              </w:rPr>
+              <w:t>Higher highs, price above 20/50 EMA, ADX rising</w:t>
+            </w:r>
+          </w:p>
+        </w:tc>
+        <w:tc>
+          <w:tcPr>
+            <w:tcW w:w="0" w:type="auto"/>
+            <w:vAlign w:val="center"/>
+            <w:hideMark/>
+          </w:tcPr>
+          <w:p>
+            <w:pPr>
+              <w:rPr>
+                <w:rFonts w:ascii="Segoe UI Emoji" w:hAnsi="Segoe UI Emoji" w:cs="Segoe UI Emoji"/>
+              </w:rPr>
+            </w:pPr>
+            <w:r>
+              <w:rPr>
+                <w:rFonts w:ascii="Segoe UI Emoji" w:hAnsi="Segoe UI Emoji" w:cs="Segoe UI Emoji"/>
+              </w:rPr>
+              <w:t>Bull Put Spread or Put Side Short</w:t>
+            </w:r>
+          </w:p>
+        </w:tc>
+      </w:tr>
+      <w:tr>
+        <w:trPr>
+          <w:tblCellSpacing w:w="15" w:type="dxa"/>
+        </w:trPr>
+        <w:tc>
+          <w:tcPr>
+            <w:tcW w:w="0" w:type="auto"/>
+            <w:gridSpan w:val="2"/>
+            <w:vAlign w:val="center"/>
+            <w:hideMark/>
+          </w:tcPr>
+          <w:p>
+            <w:pPr>
+              <w:rPr>
+                <w:rFonts w:ascii="Segoe UI Emoji" w:hAnsi="Segoe UI Emoji" w:cs="Segoe UI Emoji"/>
+              </w:rPr>
+            </w:pPr>
+            <w:r>
+              <w:rPr>
+                <w:rFonts w:ascii="Segoe UI Emoji" w:hAnsi="Segoe UI Emoji" w:cs="Segoe UI Emoji"/>
+                <w:b/>
+                <w:bCs/>
+              </w:rPr>
+              <w:t>Trending Down (Bearish)</w:t>
+            </w:r>
+          </w:p>
+        </w:tc>
+        <w:tc>
+          <w:tcPr>
+            <w:tcW w:w="0" w:type="auto"/>
+            <w:vAlign w:val="center"/>
+            <w:hideMark/>
+          </w:tcPr>
+          <w:p>
+            <w:pPr>
+              <w:rPr>
+                <w:rFonts w:ascii="Segoe UI Emoji" w:hAnsi="Segoe UI Emoji" w:cs="Segoe UI Emoji"/>
+              </w:rPr>
+            </w:pPr>
+            <w:r>
+              <w:rPr>
+                <w:rFonts w:ascii="Segoe UI Emoji" w:hAnsi="Segoe UI Emoji" w:cs="Segoe UI Emoji"/>
+              </w:rPr>
+              <w:t>Lower lows, price below 20/50 EMA, ADX rising</w:t>
+            </w:r>
+          </w:p>
+        </w:tc>
+        <w:tc>
+          <w:tcPr>
+            <w:tcW w:w="0" w:type="auto"/>
+            <w:vAlign w:val="center"/>
+            <w:hideMark/>
+          </w:tcPr>
+          <w:p>
+            <w:pPr>
+              <w:rPr>
+                <w:rFonts w:ascii="Segoe UI Emoji" w:hAnsi="Segoe UI Emoji" w:cs="Segoe UI Emoji"/>
+              </w:rPr>
+            </w:pPr>
+            <w:r>
+              <w:rPr>
+                <w:rFonts w:ascii="Segoe UI Emoji" w:hAnsi="Segoe UI Emoji" w:cs="Segoe UI Emoji"/>
+              </w:rPr>
+              <w:t>Bear Call Spread or Call Side Short</w:t>
+            </w:r>
+          </w:p>
+        </w:tc>
+      </w:tr>
+      <w:tr>
+        <w:trPr>
+          <w:tblCellSpacing w:w="15" w:type="dxa"/>
+        </w:trPr>
+        <w:tc>
+          <w:tcPr>
+            <w:tcW w:w="0" w:type="auto"/>
+            <w:gridSpan w:val="2"/>
+            <w:vAlign w:val="center"/>
+            <w:hideMark/>
+          </w:tcPr>
+          <w:p>
+            <w:pPr>
+              <w:rPr>
+                <w:rFonts w:ascii="Segoe UI Emoji" w:hAnsi="Segoe UI Emoji" w:cs="Segoe UI Emoji"/>
+              </w:rPr>
+            </w:pPr>
+            <w:r>
+              <w:rPr>
+                <w:rFonts w:ascii="Segoe UI Emoji" w:hAnsi="Segoe UI Emoji" w:cs="Segoe UI Emoji"/>
+                <w:b/>
+                <w:bCs/>
+              </w:rPr>
+              <w:t>High Volatility / Unstable</w:t>
+            </w:r>
+          </w:p>
+        </w:tc>
+        <w:tc>
+          <w:tcPr>
+            <w:tcW w:w="0" w:type="auto"/>
+            <w:vAlign w:val="center"/>
+            <w:hideMark/>
+          </w:tcPr>
+          <w:p>
+            <w:pPr>
+              <w:rPr>
+                <w:rFonts w:ascii="Segoe UI Emoji" w:hAnsi="Segoe UI Emoji" w:cs="Segoe UI Emoji"/>
+              </w:rPr>
+            </w:pPr>
+            <w:r>
+              <w:rPr>
+                <w:rFonts w:ascii="Segoe UI Emoji" w:hAnsi="Segoe UI Emoji" w:cs="Segoe UI Emoji"/>
+              </w:rPr>
+              <w:t>VIX &gt; 20, sudden big candles, gaps</w:t>
+            </w:r>
+          </w:p>
+        </w:tc>
+        <w:tc>
+          <w:tcPr>
+            <w:tcW w:w="0" w:type="auto"/>
+            <w:vAlign w:val="center"/>
+            <w:hideMark/>
+          </w:tcPr>
+          <w:p>
+            <w:pPr>
+              <w:rPr>
+                <w:rFonts w:ascii="Segoe UI Emoji" w:hAnsi="Segoe UI Emoji" w:cs="Segoe UI Emoji"/>
+              </w:rPr>
+            </w:pPr>
+            <w:r>
+              <w:rPr>
+                <w:rFonts w:ascii="Segoe UI Emoji" w:hAnsi="Segoe UI Emoji" w:cs="Segoe UI Emoji"/>
+              </w:rPr>
+              <w:t>Reduce position size / sit out or use hedged strategies</w:t>
+            </w:r>
+          </w:p>
+        </w:tc>
+      </w:tr>
+    </w:tbl>
+    <w:p>
+      <w:pPr>
+        <w:rPr>
+          <w:rFonts w:ascii="Segoe UI Emoji" w:hAnsi="Segoe UI Emoji" w:cs="Segoe UI Emoji"/>
+        </w:rPr>
+      </w:pPr>
     </w:p>
     <w:p>
       <w:pPr>
@@ -1694,7 +2461,6 @@
               <w:rPr>
                 <w:rFonts w:ascii="Segoe UI Emoji" w:hAnsi="Segoe UI Emoji" w:cs="Segoe UI Emoji"/>
               </w:rPr>
-              <w:lastRenderedPageBreak/>
               <w:t>Bearish</w:t>
             </w:r>
           </w:p>
@@ -1749,7 +2515,14 @@
                 <w:rFonts w:ascii="Segoe UI Emoji" w:hAnsi="Segoe UI Emoji" w:cs="Segoe UI Emoji"/>
               </w:rPr>
               <w:br/>
-              <w:t xml:space="preserve">- Covered Calls (if holding stocks you don’t want to sell) </w:t>
+              <w:t xml:space="preserve">- Covered Calls (if holding stocks you don’t want to </w:t>
+            </w:r>
+            <w:r>
+              <w:rPr>
+                <w:rFonts w:ascii="Segoe UI Emoji" w:hAnsi="Segoe UI Emoji" w:cs="Segoe UI Emoji"/>
+              </w:rPr>
+              <w:lastRenderedPageBreak/>
+              <w:t xml:space="preserve">sell) </w:t>
             </w:r>
             <w:r>
               <w:rPr>
@@ -1783,6 +2556,7 @@
               <w:rPr>
                 <w:rFonts w:ascii="Segoe UI Emoji" w:hAnsi="Segoe UI Emoji" w:cs="Segoe UI Emoji"/>
               </w:rPr>
+              <w:lastRenderedPageBreak/>
               <w:t xml:space="preserve">Stocks = preserve capital </w:t>
             </w:r>
             <w:r>
@@ -1955,8 +2729,16 @@
               <w:rPr>
                 <w:rFonts w:ascii="Segoe UI Emoji" w:hAnsi="Segoe UI Emoji" w:cs="Segoe UI Emoji"/>
               </w:rPr>
-              <w:t>- Avoid stock positions unless defensive ETFs / bluechips</w:t>
-            </w:r>
+              <w:t xml:space="preserve">- Avoid stock positions unless defensive ETFs / </w:t>
+            </w:r>
+            <w:proofErr w:type="spellStart"/>
+            <w:r>
+              <w:rPr>
+                <w:rFonts w:ascii="Segoe UI Emoji" w:hAnsi="Segoe UI Emoji" w:cs="Segoe UI Emoji"/>
+              </w:rPr>
+              <w:t>bluechips</w:t>
+            </w:r>
+            <w:proofErr w:type="spellEnd"/>
           </w:p>
         </w:tc>
         <w:tc>
@@ -2250,8 +3032,16 @@
         <w:rPr>
           <w:rFonts w:ascii="Segoe UI Emoji" w:hAnsi="Segoe UI Emoji" w:cs="Segoe UI Emoji"/>
         </w:rPr>
-        <w:t>Implied probability strongly skewed in your favor</w:t>
-      </w:r>
+        <w:t xml:space="preserve">Implied probability strongly skewed in your </w:t>
+      </w:r>
+      <w:proofErr w:type="spellStart"/>
+      <w:r>
+        <w:rPr>
+          <w:rFonts w:ascii="Segoe UI Emoji" w:hAnsi="Segoe UI Emoji" w:cs="Segoe UI Emoji"/>
+        </w:rPr>
+        <w:t>favor</w:t>
+      </w:r>
+      <w:proofErr w:type="spellEnd"/>
     </w:p>
     <w:p>
       <w:pPr>
@@ -2326,7 +3116,6 @@
         <w:rPr>
           <w:rFonts w:ascii="Segoe UI Emoji" w:hAnsi="Segoe UI Emoji" w:cs="Segoe UI Emoji"/>
         </w:rPr>
-        <w:lastRenderedPageBreak/>
         <w:pict w14:anchorId="3146665C">
           <v:rect id="_x0000_i1026" style="width:0;height:1.5pt" o:hralign="center" o:hrstd="t" o:hr="t" fillcolor="#a0a0a0" stroked="f"/>
         </w:pict>
@@ -2376,6 +3165,7 @@
         <w:rPr>
           <w:rFonts w:ascii="Segoe UI Emoji" w:hAnsi="Segoe UI Emoji" w:cs="Segoe UI Emoji"/>
         </w:rPr>
+        <w:lastRenderedPageBreak/>
         <w:t>Updated version: directional trades only if probability skewed AND payoff profile is acceptable.</w:t>
       </w:r>
     </w:p>

</xml_diff>

<commit_message>
greeks calculation validated, bank nifty also added, validated till greeks
</commit_message>
<xml_diff>
--- a/docs/Strategy_Playbook_By_Regimes.docx
+++ b/docs/Strategy_Playbook_By_Regimes.docx
@@ -2139,6 +2139,635 @@
       <w:pPr>
         <w:rPr>
           <w:rFonts w:ascii="Segoe UI Emoji" w:hAnsi="Segoe UI Emoji" w:cs="Segoe UI Emoji"/>
+          <w:b/>
+          <w:bCs/>
+        </w:rPr>
+      </w:pPr>
+      <w:r>
+        <w:rPr>
+          <w:rFonts w:ascii="Segoe UI Emoji" w:hAnsi="Segoe UI Emoji" w:cs="Segoe UI Emoji"/>
+          <w:b/>
+          <w:bCs/>
+        </w:rPr>
+        <w:t>3. Support &amp; Resistance Zones</w:t>
+      </w:r>
+    </w:p>
+    <w:p>
+      <w:pPr>
+        <w:rPr>
+          <w:rFonts w:ascii="Segoe UI Emoji" w:hAnsi="Segoe UI Emoji" w:cs="Segoe UI Emoji"/>
+        </w:rPr>
+      </w:pPr>
+      <w:r>
+        <w:rPr>
+          <w:rFonts w:ascii="Segoe UI Emoji" w:hAnsi="Segoe UI Emoji" w:cs="Segoe UI Emoji"/>
+        </w:rPr>
+        <w:t>Plot using:</w:t>
+      </w:r>
+    </w:p>
+    <w:p>
+      <w:pPr>
+        <w:numPr>
+          <w:ilvl w:val="0"/>
+          <w:numId w:val="18"/>
+        </w:numPr>
+        <w:rPr>
+          <w:rFonts w:ascii="Segoe UI Emoji" w:hAnsi="Segoe UI Emoji" w:cs="Segoe UI Emoji"/>
+        </w:rPr>
+      </w:pPr>
+      <w:r>
+        <w:rPr>
+          <w:rFonts w:ascii="Segoe UI Emoji" w:hAnsi="Segoe UI Emoji" w:cs="Segoe UI Emoji"/>
+          <w:b/>
+          <w:bCs/>
+        </w:rPr>
+        <w:t>Daily pivots</w:t>
+      </w:r>
+    </w:p>
+    <w:p>
+      <w:pPr>
+        <w:numPr>
+          <w:ilvl w:val="0"/>
+          <w:numId w:val="18"/>
+        </w:numPr>
+        <w:rPr>
+          <w:rFonts w:ascii="Segoe UI Emoji" w:hAnsi="Segoe UI Emoji" w:cs="Segoe UI Emoji"/>
+        </w:rPr>
+      </w:pPr>
+      <w:r>
+        <w:rPr>
+          <w:rFonts w:ascii="Segoe UI Emoji" w:hAnsi="Segoe UI Emoji" w:cs="Segoe UI Emoji"/>
+          <w:b/>
+          <w:bCs/>
+        </w:rPr>
+        <w:t>Option chain open interest (OI) build-up</w:t>
+      </w:r>
+    </w:p>
+    <w:p>
+      <w:pPr>
+        <w:numPr>
+          <w:ilvl w:val="0"/>
+          <w:numId w:val="18"/>
+        </w:numPr>
+        <w:rPr>
+          <w:rFonts w:ascii="Segoe UI Emoji" w:hAnsi="Segoe UI Emoji" w:cs="Segoe UI Emoji"/>
+        </w:rPr>
+      </w:pPr>
+      <w:r>
+        <w:rPr>
+          <w:rFonts w:ascii="Segoe UI Emoji" w:hAnsi="Segoe UI Emoji" w:cs="Segoe UI Emoji"/>
+          <w:b/>
+          <w:bCs/>
+        </w:rPr>
+        <w:t>Price action levels</w:t>
+      </w:r>
+      <w:r>
+        <w:rPr>
+          <w:rFonts w:ascii="Segoe UI Emoji" w:hAnsi="Segoe UI Emoji" w:cs="Segoe UI Emoji"/>
+        </w:rPr>
+        <w:t xml:space="preserve"> (supply/demand zones)</w:t>
+      </w:r>
+    </w:p>
+    <w:p>
+      <w:pPr>
+        <w:rPr>
+          <w:rFonts w:ascii="Segoe UI Emoji" w:hAnsi="Segoe UI Emoji" w:cs="Segoe UI Emoji"/>
+        </w:rPr>
+      </w:pPr>
+      <w:r>
+        <w:rPr>
+          <w:rFonts w:ascii="Segoe UI Emoji" w:hAnsi="Segoe UI Emoji" w:cs="Segoe UI Emoji"/>
+        </w:rPr>
+        <w:t xml:space="preserve">📌 </w:t>
+      </w:r>
+      <w:r>
+        <w:rPr>
+          <w:rFonts w:ascii="Segoe UI Emoji" w:hAnsi="Segoe UI Emoji" w:cs="Segoe UI Emoji"/>
+          <w:b/>
+          <w:bCs/>
+        </w:rPr>
+        <w:t>Don’t sell strikes near support/resistance.</w:t>
+      </w:r>
+      <w:r>
+        <w:rPr>
+          <w:rFonts w:ascii="Segoe UI Emoji" w:hAnsi="Segoe UI Emoji" w:cs="Segoe UI Emoji"/>
+        </w:rPr>
+        <w:t xml:space="preserve"> Always choose strikes:</w:t>
+      </w:r>
+    </w:p>
+    <w:p>
+      <w:pPr>
+        <w:numPr>
+          <w:ilvl w:val="0"/>
+          <w:numId w:val="19"/>
+        </w:numPr>
+        <w:rPr>
+          <w:rFonts w:ascii="Segoe UI Emoji" w:hAnsi="Segoe UI Emoji" w:cs="Segoe UI Emoji"/>
+        </w:rPr>
+      </w:pPr>
+      <w:r>
+        <w:rPr>
+          <w:rFonts w:ascii="Segoe UI Emoji" w:hAnsi="Segoe UI Emoji" w:cs="Segoe UI Emoji"/>
+        </w:rPr>
+        <w:t xml:space="preserve">At least </w:t>
+      </w:r>
+      <w:r>
+        <w:rPr>
+          <w:rFonts w:ascii="Segoe UI Emoji" w:hAnsi="Segoe UI Emoji" w:cs="Segoe UI Emoji"/>
+          <w:b/>
+          <w:bCs/>
+        </w:rPr>
+        <w:t>2% away from current spot</w:t>
+      </w:r>
+    </w:p>
+    <w:p>
+      <w:pPr>
+        <w:numPr>
+          <w:ilvl w:val="0"/>
+          <w:numId w:val="19"/>
+        </w:numPr>
+        <w:rPr>
+          <w:rFonts w:ascii="Segoe UI Emoji" w:hAnsi="Segoe UI Emoji" w:cs="Segoe UI Emoji"/>
+        </w:rPr>
+      </w:pPr>
+      <w:r>
+        <w:rPr>
+          <w:rFonts w:ascii="Segoe UI Emoji" w:hAnsi="Segoe UI Emoji" w:cs="Segoe UI Emoji"/>
+          <w:b/>
+          <w:bCs/>
+        </w:rPr>
+        <w:t>Outside the high OI zones</w:t>
+      </w:r>
+    </w:p>
+    <w:p>
+      <w:pPr>
+        <w:numPr>
+          <w:ilvl w:val="0"/>
+          <w:numId w:val="19"/>
+        </w:numPr>
+        <w:rPr>
+          <w:rFonts w:ascii="Segoe UI Emoji" w:hAnsi="Segoe UI Emoji" w:cs="Segoe UI Emoji"/>
+        </w:rPr>
+      </w:pPr>
+      <w:r>
+        <w:rPr>
+          <w:rFonts w:ascii="Segoe UI Emoji" w:hAnsi="Segoe UI Emoji" w:cs="Segoe UI Emoji"/>
+          <w:b/>
+          <w:bCs/>
+        </w:rPr>
+        <w:t>Outside your expected range (based on implied move)</w:t>
+      </w:r>
+    </w:p>
+    <w:tbl>
+      <w:tblPr>
+        <w:tblW w:w="0" w:type="auto"/>
+        <w:tblCellSpacing w:w="15" w:type="dxa"/>
+        <w:tblCellMar>
+          <w:top w:w="15" w:type="dxa"/>
+          <w:left w:w="15" w:type="dxa"/>
+          <w:bottom w:w="15" w:type="dxa"/>
+          <w:right w:w="15" w:type="dxa"/>
+        </w:tblCellMar>
+        <w:tblLook w:val="04A0" w:firstRow="1" w:lastRow="0" w:firstColumn="1" w:lastColumn="0" w:noHBand="0" w:noVBand="1"/>
+      </w:tblPr>
+      <w:tblGrid>
+        <w:gridCol w:w="1207"/>
+        <w:gridCol w:w="3982"/>
+        <w:gridCol w:w="3340"/>
+      </w:tblGrid>
+      <w:tr>
+        <w:trPr>
+          <w:tblHeader/>
+          <w:tblCellSpacing w:w="15" w:type="dxa"/>
+        </w:trPr>
+        <w:tc>
+          <w:tcPr>
+            <w:tcW w:w="0" w:type="auto"/>
+            <w:vAlign w:val="center"/>
+            <w:hideMark/>
+          </w:tcPr>
+          <w:p>
+            <w:pPr>
+              <w:rPr>
+                <w:rFonts w:ascii="Segoe UI Emoji" w:hAnsi="Segoe UI Emoji" w:cs="Segoe UI Emoji"/>
+                <w:b/>
+                <w:bCs/>
+              </w:rPr>
+            </w:pPr>
+            <w:r>
+              <w:rPr>
+                <w:rFonts w:ascii="Segoe UI Emoji" w:hAnsi="Segoe UI Emoji" w:cs="Segoe UI Emoji"/>
+                <w:b/>
+                <w:bCs/>
+              </w:rPr>
+              <w:t>Day</w:t>
+            </w:r>
+          </w:p>
+        </w:tc>
+        <w:tc>
+          <w:tcPr>
+            <w:tcW w:w="0" w:type="auto"/>
+            <w:vAlign w:val="center"/>
+            <w:hideMark/>
+          </w:tcPr>
+          <w:p>
+            <w:pPr>
+              <w:rPr>
+                <w:rFonts w:ascii="Segoe UI Emoji" w:hAnsi="Segoe UI Emoji" w:cs="Segoe UI Emoji"/>
+                <w:b/>
+                <w:bCs/>
+              </w:rPr>
+            </w:pPr>
+            <w:r>
+              <w:rPr>
+                <w:rFonts w:ascii="Segoe UI Emoji" w:hAnsi="Segoe UI Emoji" w:cs="Segoe UI Emoji"/>
+                <w:b/>
+                <w:bCs/>
+              </w:rPr>
+              <w:t>What to Do</w:t>
+            </w:r>
+          </w:p>
+        </w:tc>
+        <w:tc>
+          <w:tcPr>
+            <w:tcW w:w="0" w:type="auto"/>
+            <w:vAlign w:val="center"/>
+            <w:hideMark/>
+          </w:tcPr>
+          <w:p>
+            <w:pPr>
+              <w:rPr>
+                <w:rFonts w:ascii="Segoe UI Emoji" w:hAnsi="Segoe UI Emoji" w:cs="Segoe UI Emoji"/>
+                <w:b/>
+                <w:bCs/>
+              </w:rPr>
+            </w:pPr>
+            <w:r>
+              <w:rPr>
+                <w:rFonts w:ascii="Segoe UI Emoji" w:hAnsi="Segoe UI Emoji" w:cs="Segoe UI Emoji"/>
+                <w:b/>
+                <w:bCs/>
+              </w:rPr>
+              <w:t>Why</w:t>
+            </w:r>
+          </w:p>
+        </w:tc>
+      </w:tr>
+      <w:tr>
+        <w:trPr>
+          <w:tblCellSpacing w:w="15" w:type="dxa"/>
+        </w:trPr>
+        <w:tc>
+          <w:tcPr>
+            <w:tcW w:w="0" w:type="auto"/>
+            <w:vAlign w:val="center"/>
+            <w:hideMark/>
+          </w:tcPr>
+          <w:p>
+            <w:pPr>
+              <w:rPr>
+                <w:rFonts w:ascii="Segoe UI Emoji" w:hAnsi="Segoe UI Emoji" w:cs="Segoe UI Emoji"/>
+              </w:rPr>
+            </w:pPr>
+            <w:r>
+              <w:rPr>
+                <w:rFonts w:ascii="Segoe UI Emoji" w:hAnsi="Segoe UI Emoji" w:cs="Segoe UI Emoji"/>
+                <w:b/>
+                <w:bCs/>
+              </w:rPr>
+              <w:t>Monday</w:t>
+            </w:r>
+          </w:p>
+        </w:tc>
+        <w:tc>
+          <w:tcPr>
+            <w:tcW w:w="0" w:type="auto"/>
+            <w:vAlign w:val="center"/>
+            <w:hideMark/>
+          </w:tcPr>
+          <w:p>
+            <w:pPr>
+              <w:rPr>
+                <w:rFonts w:ascii="Segoe UI Emoji" w:hAnsi="Segoe UI Emoji" w:cs="Segoe UI Emoji"/>
+              </w:rPr>
+            </w:pPr>
+            <w:r>
+              <w:rPr>
+                <w:rFonts w:ascii="Segoe UI Emoji" w:hAnsi="Segoe UI Emoji" w:cs="Segoe UI Emoji"/>
+              </w:rPr>
+              <w:t>Build positions for the week (low theta)</w:t>
+            </w:r>
+          </w:p>
+        </w:tc>
+        <w:tc>
+          <w:tcPr>
+            <w:tcW w:w="0" w:type="auto"/>
+            <w:vAlign w:val="center"/>
+            <w:hideMark/>
+          </w:tcPr>
+          <w:p>
+            <w:pPr>
+              <w:rPr>
+                <w:rFonts w:ascii="Segoe UI Emoji" w:hAnsi="Segoe UI Emoji" w:cs="Segoe UI Emoji"/>
+              </w:rPr>
+            </w:pPr>
+            <w:r>
+              <w:rPr>
+                <w:rFonts w:ascii="Segoe UI Emoji" w:hAnsi="Segoe UI Emoji" w:cs="Segoe UI Emoji"/>
+              </w:rPr>
+              <w:t>Entry day for iron condor/spreads</w:t>
+            </w:r>
+          </w:p>
+        </w:tc>
+      </w:tr>
+      <w:tr>
+        <w:trPr>
+          <w:tblCellSpacing w:w="15" w:type="dxa"/>
+        </w:trPr>
+        <w:tc>
+          <w:tcPr>
+            <w:tcW w:w="0" w:type="auto"/>
+            <w:vAlign w:val="center"/>
+            <w:hideMark/>
+          </w:tcPr>
+          <w:p>
+            <w:pPr>
+              <w:rPr>
+                <w:rFonts w:ascii="Segoe UI Emoji" w:hAnsi="Segoe UI Emoji" w:cs="Segoe UI Emoji"/>
+              </w:rPr>
+            </w:pPr>
+            <w:r>
+              <w:rPr>
+                <w:rFonts w:ascii="Segoe UI Emoji" w:hAnsi="Segoe UI Emoji" w:cs="Segoe UI Emoji"/>
+                <w:b/>
+                <w:bCs/>
+              </w:rPr>
+              <w:t>Tuesday</w:t>
+            </w:r>
+          </w:p>
+        </w:tc>
+        <w:tc>
+          <w:tcPr>
+            <w:tcW w:w="0" w:type="auto"/>
+            <w:vAlign w:val="center"/>
+            <w:hideMark/>
+          </w:tcPr>
+          <w:p>
+            <w:pPr>
+              <w:rPr>
+                <w:rFonts w:ascii="Segoe UI Emoji" w:hAnsi="Segoe UI Emoji" w:cs="Segoe UI Emoji"/>
+              </w:rPr>
+            </w:pPr>
+            <w:r>
+              <w:rPr>
+                <w:rFonts w:ascii="Segoe UI Emoji" w:hAnsi="Segoe UI Emoji" w:cs="Segoe UI Emoji"/>
+              </w:rPr>
+              <w:t>Add strangles if range-bound</w:t>
+            </w:r>
+          </w:p>
+        </w:tc>
+        <w:tc>
+          <w:tcPr>
+            <w:tcW w:w="0" w:type="auto"/>
+            <w:vAlign w:val="center"/>
+            <w:hideMark/>
+          </w:tcPr>
+          <w:p>
+            <w:pPr>
+              <w:rPr>
+                <w:rFonts w:ascii="Segoe UI Emoji" w:hAnsi="Segoe UI Emoji" w:cs="Segoe UI Emoji"/>
+              </w:rPr>
+            </w:pPr>
+            <w:r>
+              <w:rPr>
+                <w:rFonts w:ascii="Segoe UI Emoji" w:hAnsi="Segoe UI Emoji" w:cs="Segoe UI Emoji"/>
+              </w:rPr>
+              <w:t>More theta; clearer trend if any</w:t>
+            </w:r>
+          </w:p>
+        </w:tc>
+      </w:tr>
+      <w:tr>
+        <w:trPr>
+          <w:tblCellSpacing w:w="15" w:type="dxa"/>
+        </w:trPr>
+        <w:tc>
+          <w:tcPr>
+            <w:tcW w:w="0" w:type="auto"/>
+            <w:vAlign w:val="center"/>
+            <w:hideMark/>
+          </w:tcPr>
+          <w:p>
+            <w:pPr>
+              <w:rPr>
+                <w:rFonts w:ascii="Segoe UI Emoji" w:hAnsi="Segoe UI Emoji" w:cs="Segoe UI Emoji"/>
+              </w:rPr>
+            </w:pPr>
+            <w:r>
+              <w:rPr>
+                <w:rFonts w:ascii="Segoe UI Emoji" w:hAnsi="Segoe UI Emoji" w:cs="Segoe UI Emoji"/>
+                <w:b/>
+                <w:bCs/>
+              </w:rPr>
+              <w:t>Wednesday</w:t>
+            </w:r>
+          </w:p>
+        </w:tc>
+        <w:tc>
+          <w:tcPr>
+            <w:tcW w:w="0" w:type="auto"/>
+            <w:vAlign w:val="center"/>
+            <w:hideMark/>
+          </w:tcPr>
+          <w:p>
+            <w:pPr>
+              <w:rPr>
+                <w:rFonts w:ascii="Segoe UI Emoji" w:hAnsi="Segoe UI Emoji" w:cs="Segoe UI Emoji"/>
+              </w:rPr>
+            </w:pPr>
+            <w:r>
+              <w:rPr>
+                <w:rFonts w:ascii="Segoe UI Emoji" w:hAnsi="Segoe UI Emoji" w:cs="Segoe UI Emoji"/>
+              </w:rPr>
+              <w:t>Sell weekly expiry positions (</w:t>
+            </w:r>
+            <w:proofErr w:type="spellStart"/>
+            <w:r>
+              <w:rPr>
+                <w:rFonts w:ascii="Segoe UI Emoji" w:hAnsi="Segoe UI Emoji" w:cs="Segoe UI Emoji"/>
+              </w:rPr>
+              <w:t>BankNifty</w:t>
+            </w:r>
+            <w:proofErr w:type="spellEnd"/>
+            <w:r>
+              <w:rPr>
+                <w:rFonts w:ascii="Segoe UI Emoji" w:hAnsi="Segoe UI Emoji" w:cs="Segoe UI Emoji"/>
+              </w:rPr>
+              <w:t>)</w:t>
+            </w:r>
+          </w:p>
+        </w:tc>
+        <w:tc>
+          <w:tcPr>
+            <w:tcW w:w="0" w:type="auto"/>
+            <w:vAlign w:val="center"/>
+            <w:hideMark/>
+          </w:tcPr>
+          <w:p>
+            <w:pPr>
+              <w:rPr>
+                <w:rFonts w:ascii="Segoe UI Emoji" w:hAnsi="Segoe UI Emoji" w:cs="Segoe UI Emoji"/>
+              </w:rPr>
+            </w:pPr>
+            <w:r>
+              <w:rPr>
+                <w:rFonts w:ascii="Segoe UI Emoji" w:hAnsi="Segoe UI Emoji" w:cs="Segoe UI Emoji"/>
+              </w:rPr>
+              <w:t>Max theta decay begins</w:t>
+            </w:r>
+          </w:p>
+        </w:tc>
+      </w:tr>
+      <w:tr>
+        <w:trPr>
+          <w:tblCellSpacing w:w="15" w:type="dxa"/>
+        </w:trPr>
+        <w:tc>
+          <w:tcPr>
+            <w:tcW w:w="0" w:type="auto"/>
+            <w:vAlign w:val="center"/>
+            <w:hideMark/>
+          </w:tcPr>
+          <w:p>
+            <w:pPr>
+              <w:rPr>
+                <w:rFonts w:ascii="Segoe UI Emoji" w:hAnsi="Segoe UI Emoji" w:cs="Segoe UI Emoji"/>
+              </w:rPr>
+            </w:pPr>
+            <w:r>
+              <w:rPr>
+                <w:rFonts w:ascii="Segoe UI Emoji" w:hAnsi="Segoe UI Emoji" w:cs="Segoe UI Emoji"/>
+                <w:b/>
+                <w:bCs/>
+              </w:rPr>
+              <w:t>Thursday</w:t>
+            </w:r>
+          </w:p>
+        </w:tc>
+        <w:tc>
+          <w:tcPr>
+            <w:tcW w:w="0" w:type="auto"/>
+            <w:vAlign w:val="center"/>
+            <w:hideMark/>
+          </w:tcPr>
+          <w:p>
+            <w:pPr>
+              <w:rPr>
+                <w:rFonts w:ascii="Segoe UI Emoji" w:hAnsi="Segoe UI Emoji" w:cs="Segoe UI Emoji"/>
+              </w:rPr>
+            </w:pPr>
+            <w:r>
+              <w:rPr>
+                <w:rFonts w:ascii="Segoe UI Emoji" w:hAnsi="Segoe UI Emoji" w:cs="Segoe UI Emoji"/>
+              </w:rPr>
+              <w:t>Expiry trades on Nifty (straddle/strangle)</w:t>
+            </w:r>
+          </w:p>
+        </w:tc>
+        <w:tc>
+          <w:tcPr>
+            <w:tcW w:w="0" w:type="auto"/>
+            <w:vAlign w:val="center"/>
+            <w:hideMark/>
+          </w:tcPr>
+          <w:p>
+            <w:pPr>
+              <w:rPr>
+                <w:rFonts w:ascii="Segoe UI Emoji" w:hAnsi="Segoe UI Emoji" w:cs="Segoe UI Emoji"/>
+              </w:rPr>
+            </w:pPr>
+            <w:r>
+              <w:rPr>
+                <w:rFonts w:ascii="Segoe UI Emoji" w:hAnsi="Segoe UI Emoji" w:cs="Segoe UI Emoji"/>
+              </w:rPr>
+              <w:t>Quick theta crush but higher risk</w:t>
+            </w:r>
+          </w:p>
+        </w:tc>
+      </w:tr>
+      <w:tr>
+        <w:trPr>
+          <w:tblCellSpacing w:w="15" w:type="dxa"/>
+        </w:trPr>
+        <w:tc>
+          <w:tcPr>
+            <w:tcW w:w="0" w:type="auto"/>
+            <w:vAlign w:val="center"/>
+            <w:hideMark/>
+          </w:tcPr>
+          <w:p>
+            <w:pPr>
+              <w:rPr>
+                <w:rFonts w:ascii="Segoe UI Emoji" w:hAnsi="Segoe UI Emoji" w:cs="Segoe UI Emoji"/>
+              </w:rPr>
+            </w:pPr>
+            <w:r>
+              <w:rPr>
+                <w:rFonts w:ascii="Segoe UI Emoji" w:hAnsi="Segoe UI Emoji" w:cs="Segoe UI Emoji"/>
+                <w:b/>
+                <w:bCs/>
+              </w:rPr>
+              <w:lastRenderedPageBreak/>
+              <w:t>Friday</w:t>
+            </w:r>
+          </w:p>
+        </w:tc>
+        <w:tc>
+          <w:tcPr>
+            <w:tcW w:w="0" w:type="auto"/>
+            <w:vAlign w:val="center"/>
+            <w:hideMark/>
+          </w:tcPr>
+          <w:p>
+            <w:pPr>
+              <w:rPr>
+                <w:rFonts w:ascii="Segoe UI Emoji" w:hAnsi="Segoe UI Emoji" w:cs="Segoe UI Emoji"/>
+              </w:rPr>
+            </w:pPr>
+            <w:r>
+              <w:rPr>
+                <w:rFonts w:ascii="Segoe UI Emoji" w:hAnsi="Segoe UI Emoji" w:cs="Segoe UI Emoji"/>
+              </w:rPr>
+              <w:t>Prep next week, initiate far expiry trades</w:t>
+            </w:r>
+          </w:p>
+        </w:tc>
+        <w:tc>
+          <w:tcPr>
+            <w:tcW w:w="0" w:type="auto"/>
+            <w:vAlign w:val="center"/>
+            <w:hideMark/>
+          </w:tcPr>
+          <w:p>
+            <w:pPr>
+              <w:rPr>
+                <w:rFonts w:ascii="Segoe UI Emoji" w:hAnsi="Segoe UI Emoji" w:cs="Segoe UI Emoji"/>
+              </w:rPr>
+            </w:pPr>
+            <w:r>
+              <w:rPr>
+                <w:rFonts w:ascii="Segoe UI Emoji" w:hAnsi="Segoe UI Emoji" w:cs="Segoe UI Emoji"/>
+              </w:rPr>
+              <w:t>Premiums start building up</w:t>
+            </w:r>
+          </w:p>
+        </w:tc>
+      </w:tr>
+    </w:tbl>
+    <w:p>
+      <w:pPr>
+        <w:rPr>
+          <w:rFonts w:ascii="Segoe UI Emoji" w:hAnsi="Segoe UI Emoji" w:cs="Segoe UI Emoji"/>
         </w:rPr>
       </w:pPr>
     </w:p>
@@ -2515,14 +3144,7 @@
                 <w:rFonts w:ascii="Segoe UI Emoji" w:hAnsi="Segoe UI Emoji" w:cs="Segoe UI Emoji"/>
               </w:rPr>
               <w:br/>
-              <w:t xml:space="preserve">- Covered Calls (if holding stocks you don’t want to </w:t>
-            </w:r>
-            <w:r>
-              <w:rPr>
-                <w:rFonts w:ascii="Segoe UI Emoji" w:hAnsi="Segoe UI Emoji" w:cs="Segoe UI Emoji"/>
-              </w:rPr>
-              <w:lastRenderedPageBreak/>
-              <w:t xml:space="preserve">sell) </w:t>
+              <w:t xml:space="preserve">- Covered Calls (if holding stocks you don’t want to sell) </w:t>
             </w:r>
             <w:r>
               <w:rPr>
@@ -2556,7 +3178,6 @@
               <w:rPr>
                 <w:rFonts w:ascii="Segoe UI Emoji" w:hAnsi="Segoe UI Emoji" w:cs="Segoe UI Emoji"/>
               </w:rPr>
-              <w:lastRenderedPageBreak/>
               <w:t xml:space="preserve">Stocks = preserve capital </w:t>
             </w:r>
             <w:r>
@@ -2764,26 +3385,34 @@
                 <w:rFonts w:ascii="Segoe UI Emoji" w:hAnsi="Segoe UI Emoji" w:cs="Segoe UI Emoji"/>
               </w:rPr>
               <w:br/>
-              <w:t>- Calendar Spread (sell short expiry, buy long expiry)</w:t>
-            </w:r>
-          </w:p>
-        </w:tc>
-        <w:tc>
-          <w:tcPr>
-            <w:tcW w:w="0" w:type="auto"/>
-            <w:vAlign w:val="center"/>
-            <w:hideMark/>
-          </w:tcPr>
-          <w:p>
-            <w:pPr>
-              <w:rPr>
-                <w:rFonts w:ascii="Segoe UI Emoji" w:hAnsi="Segoe UI Emoji" w:cs="Segoe UI Emoji"/>
-              </w:rPr>
-            </w:pPr>
-            <w:r>
-              <w:rPr>
-                <w:rFonts w:ascii="Segoe UI Emoji" w:hAnsi="Segoe UI Emoji" w:cs="Segoe UI Emoji"/>
-              </w:rPr>
+              <w:t xml:space="preserve">- Calendar Spread (sell </w:t>
+            </w:r>
+            <w:r>
+              <w:rPr>
+                <w:rFonts w:ascii="Segoe UI Emoji" w:hAnsi="Segoe UI Emoji" w:cs="Segoe UI Emoji"/>
+              </w:rPr>
+              <w:lastRenderedPageBreak/>
+              <w:t>short expiry, buy long expiry)</w:t>
+            </w:r>
+          </w:p>
+        </w:tc>
+        <w:tc>
+          <w:tcPr>
+            <w:tcW w:w="0" w:type="auto"/>
+            <w:vAlign w:val="center"/>
+            <w:hideMark/>
+          </w:tcPr>
+          <w:p>
+            <w:pPr>
+              <w:rPr>
+                <w:rFonts w:ascii="Segoe UI Emoji" w:hAnsi="Segoe UI Emoji" w:cs="Segoe UI Emoji"/>
+              </w:rPr>
+            </w:pPr>
+            <w:r>
+              <w:rPr>
+                <w:rFonts w:ascii="Segoe UI Emoji" w:hAnsi="Segoe UI Emoji" w:cs="Segoe UI Emoji"/>
+              </w:rPr>
+              <w:lastRenderedPageBreak/>
               <w:t xml:space="preserve">Exploit large moves </w:t>
             </w:r>
             <w:r>
@@ -2890,7 +3519,21 @@
               <w:rPr>
                 <w:rFonts w:ascii="Segoe UI Emoji" w:hAnsi="Segoe UI Emoji" w:cs="Segoe UI Emoji"/>
               </w:rPr>
-              <w:t xml:space="preserve">Capital preservation focus </w:t>
+              <w:t xml:space="preserve">Capital preservation </w:t>
+            </w:r>
+            <w:proofErr w:type="gramStart"/>
+            <w:r>
+              <w:rPr>
+                <w:rFonts w:ascii="Segoe UI Emoji" w:hAnsi="Segoe UI Emoji" w:cs="Segoe UI Emoji"/>
+              </w:rPr>
+              <w:t>focus</w:t>
+            </w:r>
+            <w:proofErr w:type="gramEnd"/>
+            <w:r>
+              <w:rPr>
+                <w:rFonts w:ascii="Segoe UI Emoji" w:hAnsi="Segoe UI Emoji" w:cs="Segoe UI Emoji"/>
+              </w:rPr>
+              <w:t xml:space="preserve"> </w:t>
             </w:r>
             <w:r>
               <w:rPr>
@@ -3165,7 +3808,6 @@
         <w:rPr>
           <w:rFonts w:ascii="Segoe UI Emoji" w:hAnsi="Segoe UI Emoji" w:cs="Segoe UI Emoji"/>
         </w:rPr>
-        <w:lastRenderedPageBreak/>
         <w:t>Updated version: directional trades only if probability skewed AND payoff profile is acceptable.</w:t>
       </w:r>
     </w:p>
@@ -4469,6 +5111,155 @@
     </w:lvl>
   </w:abstractNum>
   <w:abstractNum w:abstractNumId="9" w15:restartNumberingAfterBreak="0">
+    <w:nsid w:val="4D2415AC"/>
+    <w:multiLevelType w:val="multilevel"/>
+    <w:tmpl w:val="2D209D00"/>
+    <w:lvl w:ilvl="0">
+      <w:start w:val="1"/>
+      <w:numFmt w:val="bullet"/>
+      <w:lvlText w:val=""/>
+      <w:lvlJc w:val="left"/>
+      <w:pPr>
+        <w:tabs>
+          <w:tab w:val="num" w:pos="720"/>
+        </w:tabs>
+        <w:ind w:left="720" w:hanging="360"/>
+      </w:pPr>
+      <w:rPr>
+        <w:rFonts w:ascii="Symbol" w:hAnsi="Symbol" w:hint="default"/>
+        <w:sz w:val="20"/>
+      </w:rPr>
+    </w:lvl>
+    <w:lvl w:ilvl="1" w:tentative="1">
+      <w:start w:val="1"/>
+      <w:numFmt w:val="bullet"/>
+      <w:lvlText w:val="o"/>
+      <w:lvlJc w:val="left"/>
+      <w:pPr>
+        <w:tabs>
+          <w:tab w:val="num" w:pos="1440"/>
+        </w:tabs>
+        <w:ind w:left="1440" w:hanging="360"/>
+      </w:pPr>
+      <w:rPr>
+        <w:rFonts w:ascii="Courier New" w:hAnsi="Courier New" w:hint="default"/>
+        <w:sz w:val="20"/>
+      </w:rPr>
+    </w:lvl>
+    <w:lvl w:ilvl="2" w:tentative="1">
+      <w:start w:val="1"/>
+      <w:numFmt w:val="bullet"/>
+      <w:lvlText w:val=""/>
+      <w:lvlJc w:val="left"/>
+      <w:pPr>
+        <w:tabs>
+          <w:tab w:val="num" w:pos="2160"/>
+        </w:tabs>
+        <w:ind w:left="2160" w:hanging="360"/>
+      </w:pPr>
+      <w:rPr>
+        <w:rFonts w:ascii="Wingdings" w:hAnsi="Wingdings" w:hint="default"/>
+        <w:sz w:val="20"/>
+      </w:rPr>
+    </w:lvl>
+    <w:lvl w:ilvl="3" w:tentative="1">
+      <w:start w:val="1"/>
+      <w:numFmt w:val="bullet"/>
+      <w:lvlText w:val=""/>
+      <w:lvlJc w:val="left"/>
+      <w:pPr>
+        <w:tabs>
+          <w:tab w:val="num" w:pos="2880"/>
+        </w:tabs>
+        <w:ind w:left="2880" w:hanging="360"/>
+      </w:pPr>
+      <w:rPr>
+        <w:rFonts w:ascii="Wingdings" w:hAnsi="Wingdings" w:hint="default"/>
+        <w:sz w:val="20"/>
+      </w:rPr>
+    </w:lvl>
+    <w:lvl w:ilvl="4" w:tentative="1">
+      <w:start w:val="1"/>
+      <w:numFmt w:val="bullet"/>
+      <w:lvlText w:val=""/>
+      <w:lvlJc w:val="left"/>
+      <w:pPr>
+        <w:tabs>
+          <w:tab w:val="num" w:pos="3600"/>
+        </w:tabs>
+        <w:ind w:left="3600" w:hanging="360"/>
+      </w:pPr>
+      <w:rPr>
+        <w:rFonts w:ascii="Wingdings" w:hAnsi="Wingdings" w:hint="default"/>
+        <w:sz w:val="20"/>
+      </w:rPr>
+    </w:lvl>
+    <w:lvl w:ilvl="5" w:tentative="1">
+      <w:start w:val="1"/>
+      <w:numFmt w:val="bullet"/>
+      <w:lvlText w:val=""/>
+      <w:lvlJc w:val="left"/>
+      <w:pPr>
+        <w:tabs>
+          <w:tab w:val="num" w:pos="4320"/>
+        </w:tabs>
+        <w:ind w:left="4320" w:hanging="360"/>
+      </w:pPr>
+      <w:rPr>
+        <w:rFonts w:ascii="Wingdings" w:hAnsi="Wingdings" w:hint="default"/>
+        <w:sz w:val="20"/>
+      </w:rPr>
+    </w:lvl>
+    <w:lvl w:ilvl="6" w:tentative="1">
+      <w:start w:val="1"/>
+      <w:numFmt w:val="bullet"/>
+      <w:lvlText w:val=""/>
+      <w:lvlJc w:val="left"/>
+      <w:pPr>
+        <w:tabs>
+          <w:tab w:val="num" w:pos="5040"/>
+        </w:tabs>
+        <w:ind w:left="5040" w:hanging="360"/>
+      </w:pPr>
+      <w:rPr>
+        <w:rFonts w:ascii="Wingdings" w:hAnsi="Wingdings" w:hint="default"/>
+        <w:sz w:val="20"/>
+      </w:rPr>
+    </w:lvl>
+    <w:lvl w:ilvl="7" w:tentative="1">
+      <w:start w:val="1"/>
+      <w:numFmt w:val="bullet"/>
+      <w:lvlText w:val=""/>
+      <w:lvlJc w:val="left"/>
+      <w:pPr>
+        <w:tabs>
+          <w:tab w:val="num" w:pos="5760"/>
+        </w:tabs>
+        <w:ind w:left="5760" w:hanging="360"/>
+      </w:pPr>
+      <w:rPr>
+        <w:rFonts w:ascii="Wingdings" w:hAnsi="Wingdings" w:hint="default"/>
+        <w:sz w:val="20"/>
+      </w:rPr>
+    </w:lvl>
+    <w:lvl w:ilvl="8" w:tentative="1">
+      <w:start w:val="1"/>
+      <w:numFmt w:val="bullet"/>
+      <w:lvlText w:val=""/>
+      <w:lvlJc w:val="left"/>
+      <w:pPr>
+        <w:tabs>
+          <w:tab w:val="num" w:pos="6480"/>
+        </w:tabs>
+        <w:ind w:left="6480" w:hanging="360"/>
+      </w:pPr>
+      <w:rPr>
+        <w:rFonts w:ascii="Wingdings" w:hAnsi="Wingdings" w:hint="default"/>
+        <w:sz w:val="20"/>
+      </w:rPr>
+    </w:lvl>
+  </w:abstractNum>
+  <w:abstractNum w:abstractNumId="10" w15:restartNumberingAfterBreak="0">
     <w:nsid w:val="4DCA0362"/>
     <w:multiLevelType w:val="multilevel"/>
     <w:tmpl w:val="DB502A6C"/>
@@ -4617,7 +5408,156 @@
       </w:rPr>
     </w:lvl>
   </w:abstractNum>
-  <w:abstractNum w:abstractNumId="10" w15:restartNumberingAfterBreak="0">
+  <w:abstractNum w:abstractNumId="11" w15:restartNumberingAfterBreak="0">
+    <w:nsid w:val="5FE94587"/>
+    <w:multiLevelType w:val="multilevel"/>
+    <w:tmpl w:val="3FD8CE54"/>
+    <w:lvl w:ilvl="0">
+      <w:start w:val="1"/>
+      <w:numFmt w:val="bullet"/>
+      <w:lvlText w:val=""/>
+      <w:lvlJc w:val="left"/>
+      <w:pPr>
+        <w:tabs>
+          <w:tab w:val="num" w:pos="720"/>
+        </w:tabs>
+        <w:ind w:left="720" w:hanging="360"/>
+      </w:pPr>
+      <w:rPr>
+        <w:rFonts w:ascii="Symbol" w:hAnsi="Symbol" w:hint="default"/>
+        <w:sz w:val="20"/>
+      </w:rPr>
+    </w:lvl>
+    <w:lvl w:ilvl="1" w:tentative="1">
+      <w:start w:val="1"/>
+      <w:numFmt w:val="bullet"/>
+      <w:lvlText w:val="o"/>
+      <w:lvlJc w:val="left"/>
+      <w:pPr>
+        <w:tabs>
+          <w:tab w:val="num" w:pos="1440"/>
+        </w:tabs>
+        <w:ind w:left="1440" w:hanging="360"/>
+      </w:pPr>
+      <w:rPr>
+        <w:rFonts w:ascii="Courier New" w:hAnsi="Courier New" w:hint="default"/>
+        <w:sz w:val="20"/>
+      </w:rPr>
+    </w:lvl>
+    <w:lvl w:ilvl="2" w:tentative="1">
+      <w:start w:val="1"/>
+      <w:numFmt w:val="bullet"/>
+      <w:lvlText w:val=""/>
+      <w:lvlJc w:val="left"/>
+      <w:pPr>
+        <w:tabs>
+          <w:tab w:val="num" w:pos="2160"/>
+        </w:tabs>
+        <w:ind w:left="2160" w:hanging="360"/>
+      </w:pPr>
+      <w:rPr>
+        <w:rFonts w:ascii="Wingdings" w:hAnsi="Wingdings" w:hint="default"/>
+        <w:sz w:val="20"/>
+      </w:rPr>
+    </w:lvl>
+    <w:lvl w:ilvl="3" w:tentative="1">
+      <w:start w:val="1"/>
+      <w:numFmt w:val="bullet"/>
+      <w:lvlText w:val=""/>
+      <w:lvlJc w:val="left"/>
+      <w:pPr>
+        <w:tabs>
+          <w:tab w:val="num" w:pos="2880"/>
+        </w:tabs>
+        <w:ind w:left="2880" w:hanging="360"/>
+      </w:pPr>
+      <w:rPr>
+        <w:rFonts w:ascii="Wingdings" w:hAnsi="Wingdings" w:hint="default"/>
+        <w:sz w:val="20"/>
+      </w:rPr>
+    </w:lvl>
+    <w:lvl w:ilvl="4" w:tentative="1">
+      <w:start w:val="1"/>
+      <w:numFmt w:val="bullet"/>
+      <w:lvlText w:val=""/>
+      <w:lvlJc w:val="left"/>
+      <w:pPr>
+        <w:tabs>
+          <w:tab w:val="num" w:pos="3600"/>
+        </w:tabs>
+        <w:ind w:left="3600" w:hanging="360"/>
+      </w:pPr>
+      <w:rPr>
+        <w:rFonts w:ascii="Wingdings" w:hAnsi="Wingdings" w:hint="default"/>
+        <w:sz w:val="20"/>
+      </w:rPr>
+    </w:lvl>
+    <w:lvl w:ilvl="5" w:tentative="1">
+      <w:start w:val="1"/>
+      <w:numFmt w:val="bullet"/>
+      <w:lvlText w:val=""/>
+      <w:lvlJc w:val="left"/>
+      <w:pPr>
+        <w:tabs>
+          <w:tab w:val="num" w:pos="4320"/>
+        </w:tabs>
+        <w:ind w:left="4320" w:hanging="360"/>
+      </w:pPr>
+      <w:rPr>
+        <w:rFonts w:ascii="Wingdings" w:hAnsi="Wingdings" w:hint="default"/>
+        <w:sz w:val="20"/>
+      </w:rPr>
+    </w:lvl>
+    <w:lvl w:ilvl="6" w:tentative="1">
+      <w:start w:val="1"/>
+      <w:numFmt w:val="bullet"/>
+      <w:lvlText w:val=""/>
+      <w:lvlJc w:val="left"/>
+      <w:pPr>
+        <w:tabs>
+          <w:tab w:val="num" w:pos="5040"/>
+        </w:tabs>
+        <w:ind w:left="5040" w:hanging="360"/>
+      </w:pPr>
+      <w:rPr>
+        <w:rFonts w:ascii="Wingdings" w:hAnsi="Wingdings" w:hint="default"/>
+        <w:sz w:val="20"/>
+      </w:rPr>
+    </w:lvl>
+    <w:lvl w:ilvl="7" w:tentative="1">
+      <w:start w:val="1"/>
+      <w:numFmt w:val="bullet"/>
+      <w:lvlText w:val=""/>
+      <w:lvlJc w:val="left"/>
+      <w:pPr>
+        <w:tabs>
+          <w:tab w:val="num" w:pos="5760"/>
+        </w:tabs>
+        <w:ind w:left="5760" w:hanging="360"/>
+      </w:pPr>
+      <w:rPr>
+        <w:rFonts w:ascii="Wingdings" w:hAnsi="Wingdings" w:hint="default"/>
+        <w:sz w:val="20"/>
+      </w:rPr>
+    </w:lvl>
+    <w:lvl w:ilvl="8" w:tentative="1">
+      <w:start w:val="1"/>
+      <w:numFmt w:val="bullet"/>
+      <w:lvlText w:val=""/>
+      <w:lvlJc w:val="left"/>
+      <w:pPr>
+        <w:tabs>
+          <w:tab w:val="num" w:pos="6480"/>
+        </w:tabs>
+        <w:ind w:left="6480" w:hanging="360"/>
+      </w:pPr>
+      <w:rPr>
+        <w:rFonts w:ascii="Wingdings" w:hAnsi="Wingdings" w:hint="default"/>
+        <w:sz w:val="20"/>
+      </w:rPr>
+    </w:lvl>
+  </w:abstractNum>
+  <w:abstractNum w:abstractNumId="12" w15:restartNumberingAfterBreak="0">
     <w:nsid w:val="6B8402E5"/>
     <w:multiLevelType w:val="multilevel"/>
     <w:tmpl w:val="504A99D8"/>
@@ -4766,7 +5706,7 @@
       </w:rPr>
     </w:lvl>
   </w:abstractNum>
-  <w:abstractNum w:abstractNumId="11" w15:restartNumberingAfterBreak="0">
+  <w:abstractNum w:abstractNumId="13" w15:restartNumberingAfterBreak="0">
     <w:nsid w:val="70217352"/>
     <w:multiLevelType w:val="multilevel"/>
     <w:tmpl w:val="D206ADA0"/>
@@ -4915,7 +5855,7 @@
       </w:rPr>
     </w:lvl>
   </w:abstractNum>
-  <w:abstractNum w:abstractNumId="12" w15:restartNumberingAfterBreak="0">
+  <w:abstractNum w:abstractNumId="14" w15:restartNumberingAfterBreak="0">
     <w:nsid w:val="705667E5"/>
     <w:multiLevelType w:val="multilevel"/>
     <w:tmpl w:val="08FCE582"/>
@@ -5064,7 +6004,7 @@
       </w:rPr>
     </w:lvl>
   </w:abstractNum>
-  <w:abstractNum w:abstractNumId="13" w15:restartNumberingAfterBreak="0">
+  <w:abstractNum w:abstractNumId="15" w15:restartNumberingAfterBreak="0">
     <w:nsid w:val="71DB307B"/>
     <w:multiLevelType w:val="multilevel"/>
     <w:tmpl w:val="413E6EBC"/>
@@ -5213,7 +6153,7 @@
       </w:rPr>
     </w:lvl>
   </w:abstractNum>
-  <w:abstractNum w:abstractNumId="14" w15:restartNumberingAfterBreak="0">
+  <w:abstractNum w:abstractNumId="16" w15:restartNumberingAfterBreak="0">
     <w:nsid w:val="750A589C"/>
     <w:multiLevelType w:val="multilevel"/>
     <w:tmpl w:val="41EC5592"/>
@@ -5362,7 +6302,7 @@
       </w:rPr>
     </w:lvl>
   </w:abstractNum>
-  <w:abstractNum w:abstractNumId="15" w15:restartNumberingAfterBreak="0">
+  <w:abstractNum w:abstractNumId="17" w15:restartNumberingAfterBreak="0">
     <w:nsid w:val="76A2690F"/>
     <w:multiLevelType w:val="multilevel"/>
     <w:tmpl w:val="43628882"/>
@@ -5511,7 +6451,7 @@
       </w:rPr>
     </w:lvl>
   </w:abstractNum>
-  <w:abstractNum w:abstractNumId="16" w15:restartNumberingAfterBreak="0">
+  <w:abstractNum w:abstractNumId="18" w15:restartNumberingAfterBreak="0">
     <w:nsid w:val="79410FB0"/>
     <w:multiLevelType w:val="multilevel"/>
     <w:tmpl w:val="1922AD72"/>
@@ -5661,13 +6601,13 @@
     </w:lvl>
   </w:abstractNum>
   <w:num w:numId="1" w16cid:durableId="1827670633">
-    <w:abstractNumId w:val="9"/>
+    <w:abstractNumId w:val="10"/>
   </w:num>
   <w:num w:numId="2" w16cid:durableId="602877353">
     <w:abstractNumId w:val="2"/>
   </w:num>
   <w:num w:numId="3" w16cid:durableId="439035180">
-    <w:abstractNumId w:val="14"/>
+    <w:abstractNumId w:val="16"/>
   </w:num>
   <w:num w:numId="4" w16cid:durableId="160004361">
     <w:abstractNumId w:val="6"/>
@@ -5676,13 +6616,13 @@
     <w:abstractNumId w:val="4"/>
   </w:num>
   <w:num w:numId="6" w16cid:durableId="456536029">
-    <w:abstractNumId w:val="12"/>
+    <w:abstractNumId w:val="14"/>
   </w:num>
   <w:num w:numId="7" w16cid:durableId="857814252">
-    <w:abstractNumId w:val="16"/>
+    <w:abstractNumId w:val="18"/>
   </w:num>
   <w:num w:numId="8" w16cid:durableId="788933868">
-    <w:abstractNumId w:val="10"/>
+    <w:abstractNumId w:val="12"/>
   </w:num>
   <w:num w:numId="9" w16cid:durableId="770248501">
     <w:abstractNumId w:val="0"/>
@@ -5700,16 +6640,22 @@
     <w:abstractNumId w:val="5"/>
   </w:num>
   <w:num w:numId="14" w16cid:durableId="1549031577">
+    <w:abstractNumId w:val="15"/>
+  </w:num>
+  <w:num w:numId="15" w16cid:durableId="670449547">
     <w:abstractNumId w:val="13"/>
   </w:num>
-  <w:num w:numId="15" w16cid:durableId="670449547">
-    <w:abstractNumId w:val="11"/>
-  </w:num>
   <w:num w:numId="16" w16cid:durableId="708340390">
-    <w:abstractNumId w:val="15"/>
+    <w:abstractNumId w:val="17"/>
   </w:num>
   <w:num w:numId="17" w16cid:durableId="1409497466">
     <w:abstractNumId w:val="8"/>
+  </w:num>
+  <w:num w:numId="18" w16cid:durableId="186023038">
+    <w:abstractNumId w:val="11"/>
+  </w:num>
+  <w:num w:numId="19" w16cid:durableId="1539004354">
+    <w:abstractNumId w:val="9"/>
   </w:num>
 </w:numbering>
 </file>

</xml_diff>